<commit_message>
- Added VertexColor2D vertex shader
- Added final code for picking PhysicalDevice
- Added code for choosing queue families
- Logical device now knows what its graphics and transfer queue families are
- Updated scoring document
</commit_message>
<xml_diff>
--- a/docs/Scoring.docx
+++ b/docs/Scoring.docx
@@ -10,6 +10,7 @@
           <w:docPartUnique/>
         </w:docPartObj>
       </w:sdtPr>
+      <w:sdtEndPr/>
       <w:sdtContent>
         <w:p>
           <w:r>
@@ -356,6 +357,7 @@
                                   <w:dataBinding w:prefixMappings="xmlns:ns0='http://purl.org/dc/elements/1.1/' xmlns:ns1='http://schemas.openxmlformats.org/package/2006/metadata/core-properties' " w:xpath="/ns1:coreProperties[1]/ns0:creator[1]" w:storeItemID="{6C3C8BC8-F283-45AE-878A-BAB7291924A1}"/>
                                   <w:text/>
                                 </w:sdtPr>
+                                <w:sdtEndPr/>
                                 <w:sdtContent>
                                   <w:p>
                                     <w:pPr>
@@ -405,6 +407,7 @@
                                     <w:dataBinding w:prefixMappings="xmlns:ns0='http://schemas.microsoft.com/office/2006/coverPageProps' " w:xpath="/ns0:CoverPageProperties[1]/ns0:CompanyEmail[1]" w:storeItemID="{55AF091B-3C7A-41E3-B477-F2FDAA23CFDA}"/>
                                     <w:text/>
                                   </w:sdtPr>
+                                  <w:sdtEndPr/>
                                   <w:sdtContent>
                                     <w:r>
                                       <w:rPr>
@@ -470,6 +473,7 @@
                             <w:dataBinding w:prefixMappings="xmlns:ns0='http://purl.org/dc/elements/1.1/' xmlns:ns1='http://schemas.openxmlformats.org/package/2006/metadata/core-properties' " w:xpath="/ns1:coreProperties[1]/ns0:creator[1]" w:storeItemID="{6C3C8BC8-F283-45AE-878A-BAB7291924A1}"/>
                             <w:text/>
                           </w:sdtPr>
+                          <w:sdtEndPr/>
                           <w:sdtContent>
                             <w:p>
                               <w:pPr>
@@ -519,6 +523,7 @@
                               <w:dataBinding w:prefixMappings="xmlns:ns0='http://schemas.microsoft.com/office/2006/coverPageProps' " w:xpath="/ns0:CoverPageProperties[1]/ns0:CompanyEmail[1]" w:storeItemID="{55AF091B-3C7A-41E3-B477-F2FDAA23CFDA}"/>
                               <w:text/>
                             </w:sdtPr>
+                            <w:sdtEndPr/>
                             <w:sdtContent>
                               <w:r>
                                 <w:rPr>
@@ -666,6 +671,7 @@
                                   <w:dataBinding w:prefixMappings="xmlns:ns0='http://purl.org/dc/elements/1.1/' xmlns:ns1='http://schemas.openxmlformats.org/package/2006/metadata/core-properties' " w:xpath="/ns1:coreProperties[1]/ns0:subject[1]" w:storeItemID="{6C3C8BC8-F283-45AE-878A-BAB7291924A1}"/>
                                   <w:text/>
                                 </w:sdtPr>
+                                <w:sdtEndPr/>
                                 <w:sdtContent>
                                   <w:p>
                                     <w:pPr>
@@ -767,6 +773,7 @@
                             <w:dataBinding w:prefixMappings="xmlns:ns0='http://purl.org/dc/elements/1.1/' xmlns:ns1='http://schemas.openxmlformats.org/package/2006/metadata/core-properties' " w:xpath="/ns1:coreProperties[1]/ns0:subject[1]" w:storeItemID="{6C3C8BC8-F283-45AE-878A-BAB7291924A1}"/>
                             <w:text/>
                           </w:sdtPr>
+                          <w:sdtEndPr/>
                           <w:sdtContent>
                             <w:p>
                               <w:pPr>
@@ -817,6 +824,12 @@
     </w:sdt>
     <w:sdt>
       <w:sdtPr>
+        <w:rPr>
+          <w:rFonts w:ascii="Bookman Old Style" w:eastAsiaTheme="minorHAnsi" w:hAnsi="Bookman Old Style" w:cstheme="minorBidi"/>
+          <w:color w:val="auto"/>
+          <w:sz w:val="24"/>
+          <w:szCs w:val="22"/>
+        </w:rPr>
         <w:id w:val="-480225274"/>
         <w:docPartObj>
           <w:docPartGallery w:val="Table of Contents"/>
@@ -825,13 +838,9 @@
       </w:sdtPr>
       <w:sdtEndPr>
         <w:rPr>
-          <w:rFonts w:ascii="Bookman Old Style" w:eastAsiaTheme="minorHAnsi" w:hAnsi="Bookman Old Style" w:cstheme="minorBidi"/>
           <w:b/>
           <w:bCs/>
           <w:noProof/>
-          <w:color w:val="auto"/>
-          <w:sz w:val="24"/>
-          <w:szCs w:val="22"/>
         </w:rPr>
       </w:sdtEndPr>
       <w:sdtContent>
@@ -850,7 +859,10 @@
               <w:tab w:val="right" w:leader="dot" w:pos="9350"/>
             </w:tabs>
             <w:rPr>
+              <w:rFonts w:asciiTheme="minorHAnsi" w:eastAsiaTheme="minorEastAsia" w:hAnsiTheme="minorHAnsi"/>
               <w:noProof/>
+              <w:sz w:val="22"/>
+              <w:lang w:val="en-NL" w:eastAsia="en-NL"/>
             </w:rPr>
           </w:pPr>
           <w:r>
@@ -877,7 +889,7 @@
             </w:rPr>
             <w:fldChar w:fldCharType="separate"/>
           </w:r>
-          <w:hyperlink w:anchor="_Toc533855803" w:history="1">
+          <w:hyperlink w:anchor="_Toc533890169" w:history="1">
             <w:r>
               <w:rPr>
                 <w:rStyle w:val="Hyperlink"/>
@@ -904,7 +916,7 @@
                 <w:noProof/>
                 <w:webHidden/>
               </w:rPr>
-              <w:instrText xml:space="preserve"> PAGEREF _Toc533855803 \h </w:instrText>
+              <w:instrText xml:space="preserve"> PAGEREF _Toc533890169 \h </w:instrText>
             </w:r>
             <w:r>
               <w:rPr>
@@ -924,7 +936,7 @@
                 <w:noProof/>
                 <w:webHidden/>
               </w:rPr>
-              <w:t>1</w:t>
+              <w:t>2</w:t>
             </w:r>
             <w:r>
               <w:rPr>
@@ -942,10 +954,13 @@
               <w:tab w:val="right" w:leader="dot" w:pos="9350"/>
             </w:tabs>
             <w:rPr>
+              <w:rFonts w:asciiTheme="minorHAnsi" w:eastAsiaTheme="minorEastAsia" w:hAnsiTheme="minorHAnsi"/>
               <w:noProof/>
+              <w:sz w:val="22"/>
+              <w:lang w:val="en-NL" w:eastAsia="en-NL"/>
             </w:rPr>
           </w:pPr>
-          <w:hyperlink w:anchor="_Toc533855804" w:history="1">
+          <w:hyperlink w:anchor="_Toc533890170" w:history="1">
             <w:r>
               <w:rPr>
                 <w:rStyle w:val="Hyperlink"/>
@@ -972,7 +987,7 @@
                 <w:noProof/>
                 <w:webHidden/>
               </w:rPr>
-              <w:instrText xml:space="preserve"> PAGEREF _Toc533855804 \h </w:instrText>
+              <w:instrText xml:space="preserve"> PAGEREF _Toc533890170 \h </w:instrText>
             </w:r>
             <w:r>
               <w:rPr>
@@ -992,7 +1007,7 @@
                 <w:noProof/>
                 <w:webHidden/>
               </w:rPr>
-              <w:t>1</w:t>
+              <w:t>2</w:t>
             </w:r>
             <w:r>
               <w:rPr>
@@ -1010,10 +1025,13 @@
               <w:tab w:val="right" w:leader="dot" w:pos="9350"/>
             </w:tabs>
             <w:rPr>
+              <w:rFonts w:asciiTheme="minorHAnsi" w:eastAsiaTheme="minorEastAsia" w:hAnsiTheme="minorHAnsi"/>
               <w:noProof/>
+              <w:sz w:val="22"/>
+              <w:lang w:val="en-NL" w:eastAsia="en-NL"/>
             </w:rPr>
           </w:pPr>
-          <w:hyperlink w:anchor="_Toc533855805" w:history="1">
+          <w:hyperlink w:anchor="_Toc533890171" w:history="1">
             <w:r>
               <w:rPr>
                 <w:rStyle w:val="Hyperlink"/>
@@ -1040,7 +1058,7 @@
                 <w:noProof/>
                 <w:webHidden/>
               </w:rPr>
-              <w:instrText xml:space="preserve"> PAGEREF _Toc533855805 \h </w:instrText>
+              <w:instrText xml:space="preserve"> PAGEREF _Toc533890171 \h </w:instrText>
             </w:r>
             <w:r>
               <w:rPr>
@@ -1060,7 +1078,7 @@
                 <w:noProof/>
                 <w:webHidden/>
               </w:rPr>
-              <w:t>2</w:t>
+              <w:t>3</w:t>
             </w:r>
             <w:r>
               <w:rPr>
@@ -1078,10 +1096,13 @@
               <w:tab w:val="right" w:leader="dot" w:pos="9350"/>
             </w:tabs>
             <w:rPr>
+              <w:rFonts w:asciiTheme="minorHAnsi" w:eastAsiaTheme="minorEastAsia" w:hAnsiTheme="minorHAnsi"/>
               <w:noProof/>
+              <w:sz w:val="22"/>
+              <w:lang w:val="en-NL" w:eastAsia="en-NL"/>
             </w:rPr>
           </w:pPr>
-          <w:hyperlink w:anchor="_Toc533855806" w:history="1">
+          <w:hyperlink w:anchor="_Toc533890172" w:history="1">
             <w:r>
               <w:rPr>
                 <w:rStyle w:val="Hyperlink"/>
@@ -1108,7 +1129,7 @@
                 <w:noProof/>
                 <w:webHidden/>
               </w:rPr>
-              <w:instrText xml:space="preserve"> PAGEREF _Toc533855806 \h </w:instrText>
+              <w:instrText xml:space="preserve"> PAGEREF _Toc533890172 \h </w:instrText>
             </w:r>
             <w:r>
               <w:rPr>
@@ -1128,7 +1149,7 @@
                 <w:noProof/>
                 <w:webHidden/>
               </w:rPr>
-              <w:t>2</w:t>
+              <w:t>3</w:t>
             </w:r>
             <w:r>
               <w:rPr>
@@ -1146,10 +1167,13 @@
               <w:tab w:val="right" w:leader="dot" w:pos="9350"/>
             </w:tabs>
             <w:rPr>
+              <w:rFonts w:asciiTheme="minorHAnsi" w:eastAsiaTheme="minorEastAsia" w:hAnsiTheme="minorHAnsi"/>
               <w:noProof/>
+              <w:sz w:val="22"/>
+              <w:lang w:val="en-NL" w:eastAsia="en-NL"/>
             </w:rPr>
           </w:pPr>
-          <w:hyperlink w:anchor="_Toc533855807" w:history="1">
+          <w:hyperlink w:anchor="_Toc533890173" w:history="1">
             <w:r>
               <w:rPr>
                 <w:rStyle w:val="Hyperlink"/>
@@ -1176,7 +1200,7 @@
                 <w:noProof/>
                 <w:webHidden/>
               </w:rPr>
-              <w:instrText xml:space="preserve"> PAGEREF _Toc533855807 \h </w:instrText>
+              <w:instrText xml:space="preserve"> PAGEREF _Toc533890173 \h </w:instrText>
             </w:r>
             <w:r>
               <w:rPr>
@@ -1196,7 +1220,7 @@
                 <w:noProof/>
                 <w:webHidden/>
               </w:rPr>
-              <w:t>2</w:t>
+              <w:t>3</w:t>
             </w:r>
             <w:r>
               <w:rPr>
@@ -1214,10 +1238,13 @@
               <w:tab w:val="right" w:leader="dot" w:pos="9350"/>
             </w:tabs>
             <w:rPr>
+              <w:rFonts w:asciiTheme="minorHAnsi" w:eastAsiaTheme="minorEastAsia" w:hAnsiTheme="minorHAnsi"/>
               <w:noProof/>
+              <w:sz w:val="22"/>
+              <w:lang w:val="en-NL" w:eastAsia="en-NL"/>
             </w:rPr>
           </w:pPr>
-          <w:hyperlink w:anchor="_Toc533855808" w:history="1">
+          <w:hyperlink w:anchor="_Toc533890174" w:history="1">
             <w:r>
               <w:rPr>
                 <w:rStyle w:val="Hyperlink"/>
@@ -1244,7 +1271,7 @@
                 <w:noProof/>
                 <w:webHidden/>
               </w:rPr>
-              <w:instrText xml:space="preserve"> PAGEREF _Toc533855808 \h </w:instrText>
+              <w:instrText xml:space="preserve"> PAGEREF _Toc533890174 \h </w:instrText>
             </w:r>
             <w:r>
               <w:rPr>
@@ -1264,7 +1291,7 @@
                 <w:noProof/>
                 <w:webHidden/>
               </w:rPr>
-              <w:t>2</w:t>
+              <w:t>3</w:t>
             </w:r>
             <w:r>
               <w:rPr>
@@ -1282,10 +1309,13 @@
               <w:tab w:val="right" w:leader="dot" w:pos="9350"/>
             </w:tabs>
             <w:rPr>
+              <w:rFonts w:asciiTheme="minorHAnsi" w:eastAsiaTheme="minorEastAsia" w:hAnsiTheme="minorHAnsi"/>
               <w:noProof/>
+              <w:sz w:val="22"/>
+              <w:lang w:val="en-NL" w:eastAsia="en-NL"/>
             </w:rPr>
           </w:pPr>
-          <w:hyperlink w:anchor="_Toc533855809" w:history="1">
+          <w:hyperlink w:anchor="_Toc533890175" w:history="1">
             <w:r>
               <w:rPr>
                 <w:rStyle w:val="Hyperlink"/>
@@ -1312,7 +1342,7 @@
                 <w:noProof/>
                 <w:webHidden/>
               </w:rPr>
-              <w:instrText xml:space="preserve"> PAGEREF _Toc533855809 \h </w:instrText>
+              <w:instrText xml:space="preserve"> PAGEREF _Toc533890175 \h </w:instrText>
             </w:r>
             <w:r>
               <w:rPr>
@@ -1332,7 +1362,7 @@
                 <w:noProof/>
                 <w:webHidden/>
               </w:rPr>
-              <w:t>2</w:t>
+              <w:t>3</w:t>
             </w:r>
             <w:r>
               <w:rPr>
@@ -1350,10 +1380,13 @@
               <w:tab w:val="right" w:leader="dot" w:pos="9350"/>
             </w:tabs>
             <w:rPr>
+              <w:rFonts w:asciiTheme="minorHAnsi" w:eastAsiaTheme="minorEastAsia" w:hAnsiTheme="minorHAnsi"/>
               <w:noProof/>
+              <w:sz w:val="22"/>
+              <w:lang w:val="en-NL" w:eastAsia="en-NL"/>
             </w:rPr>
           </w:pPr>
-          <w:hyperlink w:anchor="_Toc533855810" w:history="1">
+          <w:hyperlink w:anchor="_Toc533890176" w:history="1">
             <w:r>
               <w:rPr>
                 <w:rStyle w:val="Hyperlink"/>
@@ -1380,7 +1413,7 @@
                 <w:noProof/>
                 <w:webHidden/>
               </w:rPr>
-              <w:instrText xml:space="preserve"> PAGEREF _Toc533855810 \h </w:instrText>
+              <w:instrText xml:space="preserve"> PAGEREF _Toc533890176 \h </w:instrText>
             </w:r>
             <w:r>
               <w:rPr>
@@ -1400,7 +1433,7 @@
                 <w:noProof/>
                 <w:webHidden/>
               </w:rPr>
-              <w:t>2</w:t>
+              <w:t>3</w:t>
             </w:r>
             <w:r>
               <w:rPr>
@@ -1418,10 +1451,13 @@
               <w:tab w:val="right" w:leader="dot" w:pos="9350"/>
             </w:tabs>
             <w:rPr>
+              <w:rFonts w:asciiTheme="minorHAnsi" w:eastAsiaTheme="minorEastAsia" w:hAnsiTheme="minorHAnsi"/>
               <w:noProof/>
+              <w:sz w:val="22"/>
+              <w:lang w:val="en-NL" w:eastAsia="en-NL"/>
             </w:rPr>
           </w:pPr>
-          <w:hyperlink w:anchor="_Toc533855811" w:history="1">
+          <w:hyperlink w:anchor="_Toc533890177" w:history="1">
             <w:r>
               <w:rPr>
                 <w:rStyle w:val="Hyperlink"/>
@@ -1448,7 +1484,7 @@
                 <w:noProof/>
                 <w:webHidden/>
               </w:rPr>
-              <w:instrText xml:space="preserve"> PAGEREF _Toc533855811 \h </w:instrText>
+              <w:instrText xml:space="preserve"> PAGEREF _Toc533890177 \h </w:instrText>
             </w:r>
             <w:r>
               <w:rPr>
@@ -1468,7 +1504,7 @@
                 <w:noProof/>
                 <w:webHidden/>
               </w:rPr>
-              <w:t>2</w:t>
+              <w:t>3</w:t>
             </w:r>
             <w:r>
               <w:rPr>
@@ -1486,10 +1522,13 @@
               <w:tab w:val="right" w:leader="dot" w:pos="9350"/>
             </w:tabs>
             <w:rPr>
+              <w:rFonts w:asciiTheme="minorHAnsi" w:eastAsiaTheme="minorEastAsia" w:hAnsiTheme="minorHAnsi"/>
               <w:noProof/>
+              <w:sz w:val="22"/>
+              <w:lang w:val="en-NL" w:eastAsia="en-NL"/>
             </w:rPr>
           </w:pPr>
-          <w:hyperlink w:anchor="_Toc533855812" w:history="1">
+          <w:hyperlink w:anchor="_Toc533890178" w:history="1">
             <w:r>
               <w:rPr>
                 <w:rStyle w:val="Hyperlink"/>
@@ -1516,7 +1555,7 @@
                 <w:noProof/>
                 <w:webHidden/>
               </w:rPr>
-              <w:instrText xml:space="preserve"> PAGEREF _Toc533855812 \h </w:instrText>
+              <w:instrText xml:space="preserve"> PAGEREF _Toc533890178 \h </w:instrText>
             </w:r>
             <w:r>
               <w:rPr>
@@ -1536,7 +1575,7 @@
                 <w:noProof/>
                 <w:webHidden/>
               </w:rPr>
-              <w:t>3</w:t>
+              <w:t>4</w:t>
             </w:r>
             <w:r>
               <w:rPr>
@@ -1554,10 +1593,13 @@
               <w:tab w:val="right" w:leader="dot" w:pos="9350"/>
             </w:tabs>
             <w:rPr>
+              <w:rFonts w:asciiTheme="minorHAnsi" w:eastAsiaTheme="minorEastAsia" w:hAnsiTheme="minorHAnsi"/>
               <w:noProof/>
+              <w:sz w:val="22"/>
+              <w:lang w:val="en-NL" w:eastAsia="en-NL"/>
             </w:rPr>
           </w:pPr>
-          <w:hyperlink w:anchor="_Toc533855813" w:history="1">
+          <w:hyperlink w:anchor="_Toc533890179" w:history="1">
             <w:r>
               <w:rPr>
                 <w:rStyle w:val="Hyperlink"/>
@@ -1584,7 +1626,7 @@
                 <w:noProof/>
                 <w:webHidden/>
               </w:rPr>
-              <w:instrText xml:space="preserve"> PAGEREF _Toc533855813 \h </w:instrText>
+              <w:instrText xml:space="preserve"> PAGEREF _Toc533890179 \h </w:instrText>
             </w:r>
             <w:r>
               <w:rPr>
@@ -1604,7 +1646,7 @@
                 <w:noProof/>
                 <w:webHidden/>
               </w:rPr>
-              <w:t>3</w:t>
+              <w:t>4</w:t>
             </w:r>
             <w:r>
               <w:rPr>
@@ -1622,10 +1664,13 @@
               <w:tab w:val="right" w:leader="dot" w:pos="9350"/>
             </w:tabs>
             <w:rPr>
+              <w:rFonts w:asciiTheme="minorHAnsi" w:eastAsiaTheme="minorEastAsia" w:hAnsiTheme="minorHAnsi"/>
               <w:noProof/>
+              <w:sz w:val="22"/>
+              <w:lang w:val="en-NL" w:eastAsia="en-NL"/>
             </w:rPr>
           </w:pPr>
-          <w:hyperlink w:anchor="_Toc533855814" w:history="1">
+          <w:hyperlink w:anchor="_Toc533890180" w:history="1">
             <w:r>
               <w:rPr>
                 <w:rStyle w:val="Hyperlink"/>
@@ -1652,7 +1697,7 @@
                 <w:noProof/>
                 <w:webHidden/>
               </w:rPr>
-              <w:instrText xml:space="preserve"> PAGEREF _Toc533855814 \h </w:instrText>
+              <w:instrText xml:space="preserve"> PAGEREF _Toc533890180 \h </w:instrText>
             </w:r>
             <w:r>
               <w:rPr>
@@ -1672,7 +1717,362 @@
                 <w:noProof/>
                 <w:webHidden/>
               </w:rPr>
-              <w:t>4</w:t>
+              <w:t>5</w:t>
+            </w:r>
+            <w:r>
+              <w:rPr>
+                <w:noProof/>
+                <w:webHidden/>
+              </w:rPr>
+              <w:fldChar w:fldCharType="end"/>
+            </w:r>
+          </w:hyperlink>
+        </w:p>
+        <w:p>
+          <w:pPr>
+            <w:pStyle w:val="TOC1"/>
+            <w:tabs>
+              <w:tab w:val="right" w:leader="dot" w:pos="9350"/>
+            </w:tabs>
+            <w:rPr>
+              <w:rFonts w:asciiTheme="minorHAnsi" w:eastAsiaTheme="minorEastAsia" w:hAnsiTheme="minorHAnsi"/>
+              <w:noProof/>
+              <w:sz w:val="22"/>
+              <w:lang w:val="en-NL" w:eastAsia="en-NL"/>
+            </w:rPr>
+          </w:pPr>
+          <w:hyperlink w:anchor="_Toc533890181" w:history="1">
+            <w:r>
+              <w:rPr>
+                <w:rStyle w:val="Hyperlink"/>
+                <w:noProof/>
+              </w:rPr>
+              <w:t>Physical devices</w:t>
+            </w:r>
+            <w:r>
+              <w:rPr>
+                <w:noProof/>
+                <w:webHidden/>
+              </w:rPr>
+              <w:tab/>
+            </w:r>
+            <w:r>
+              <w:rPr>
+                <w:noProof/>
+                <w:webHidden/>
+              </w:rPr>
+              <w:fldChar w:fldCharType="begin"/>
+            </w:r>
+            <w:r>
+              <w:rPr>
+                <w:noProof/>
+                <w:webHidden/>
+              </w:rPr>
+              <w:instrText xml:space="preserve"> PAGEREF _Toc533890181 \h </w:instrText>
+            </w:r>
+            <w:r>
+              <w:rPr>
+                <w:noProof/>
+                <w:webHidden/>
+              </w:rPr>
+            </w:r>
+            <w:r>
+              <w:rPr>
+                <w:noProof/>
+                <w:webHidden/>
+              </w:rPr>
+              <w:fldChar w:fldCharType="separate"/>
+            </w:r>
+            <w:r>
+              <w:rPr>
+                <w:noProof/>
+                <w:webHidden/>
+              </w:rPr>
+              <w:t>6</w:t>
+            </w:r>
+            <w:r>
+              <w:rPr>
+                <w:noProof/>
+                <w:webHidden/>
+              </w:rPr>
+              <w:fldChar w:fldCharType="end"/>
+            </w:r>
+          </w:hyperlink>
+        </w:p>
+        <w:p>
+          <w:pPr>
+            <w:pStyle w:val="TOC2"/>
+            <w:tabs>
+              <w:tab w:val="right" w:leader="dot" w:pos="9350"/>
+            </w:tabs>
+            <w:rPr>
+              <w:rFonts w:asciiTheme="minorHAnsi" w:eastAsiaTheme="minorEastAsia" w:hAnsiTheme="minorHAnsi"/>
+              <w:noProof/>
+              <w:sz w:val="22"/>
+              <w:lang w:val="en-NL" w:eastAsia="en-NL"/>
+            </w:rPr>
+          </w:pPr>
+          <w:hyperlink w:anchor="_Toc533890182" w:history="1">
+            <w:r>
+              <w:rPr>
+                <w:rStyle w:val="Hyperlink"/>
+                <w:noProof/>
+              </w:rPr>
+              <w:t>Types</w:t>
+            </w:r>
+            <w:r>
+              <w:rPr>
+                <w:noProof/>
+                <w:webHidden/>
+              </w:rPr>
+              <w:tab/>
+            </w:r>
+            <w:r>
+              <w:rPr>
+                <w:noProof/>
+                <w:webHidden/>
+              </w:rPr>
+              <w:fldChar w:fldCharType="begin"/>
+            </w:r>
+            <w:r>
+              <w:rPr>
+                <w:noProof/>
+                <w:webHidden/>
+              </w:rPr>
+              <w:instrText xml:space="preserve"> PAGEREF _Toc533890182 \h </w:instrText>
+            </w:r>
+            <w:r>
+              <w:rPr>
+                <w:noProof/>
+                <w:webHidden/>
+              </w:rPr>
+            </w:r>
+            <w:r>
+              <w:rPr>
+                <w:noProof/>
+                <w:webHidden/>
+              </w:rPr>
+              <w:fldChar w:fldCharType="separate"/>
+            </w:r>
+            <w:r>
+              <w:rPr>
+                <w:noProof/>
+                <w:webHidden/>
+              </w:rPr>
+              <w:t>6</w:t>
+            </w:r>
+            <w:r>
+              <w:rPr>
+                <w:noProof/>
+                <w:webHidden/>
+              </w:rPr>
+              <w:fldChar w:fldCharType="end"/>
+            </w:r>
+          </w:hyperlink>
+        </w:p>
+        <w:p>
+          <w:pPr>
+            <w:pStyle w:val="TOC2"/>
+            <w:tabs>
+              <w:tab w:val="right" w:leader="dot" w:pos="9350"/>
+            </w:tabs>
+            <w:rPr>
+              <w:rFonts w:asciiTheme="minorHAnsi" w:eastAsiaTheme="minorEastAsia" w:hAnsiTheme="minorHAnsi"/>
+              <w:noProof/>
+              <w:sz w:val="22"/>
+              <w:lang w:val="en-NL" w:eastAsia="en-NL"/>
+            </w:rPr>
+          </w:pPr>
+          <w:hyperlink w:anchor="_Toc533890183" w:history="1">
+            <w:r>
+              <w:rPr>
+                <w:rStyle w:val="Hyperlink"/>
+                <w:noProof/>
+              </w:rPr>
+              <w:t>Features and limits</w:t>
+            </w:r>
+            <w:r>
+              <w:rPr>
+                <w:noProof/>
+                <w:webHidden/>
+              </w:rPr>
+              <w:tab/>
+            </w:r>
+            <w:r>
+              <w:rPr>
+                <w:noProof/>
+                <w:webHidden/>
+              </w:rPr>
+              <w:fldChar w:fldCharType="begin"/>
+            </w:r>
+            <w:r>
+              <w:rPr>
+                <w:noProof/>
+                <w:webHidden/>
+              </w:rPr>
+              <w:instrText xml:space="preserve"> PAGEREF _Toc533890183 \h </w:instrText>
+            </w:r>
+            <w:r>
+              <w:rPr>
+                <w:noProof/>
+                <w:webHidden/>
+              </w:rPr>
+            </w:r>
+            <w:r>
+              <w:rPr>
+                <w:noProof/>
+                <w:webHidden/>
+              </w:rPr>
+              <w:fldChar w:fldCharType="separate"/>
+            </w:r>
+            <w:r>
+              <w:rPr>
+                <w:noProof/>
+                <w:webHidden/>
+              </w:rPr>
+              <w:t>6</w:t>
+            </w:r>
+            <w:r>
+              <w:rPr>
+                <w:noProof/>
+                <w:webHidden/>
+              </w:rPr>
+              <w:fldChar w:fldCharType="end"/>
+            </w:r>
+          </w:hyperlink>
+        </w:p>
+        <w:p>
+          <w:pPr>
+            <w:pStyle w:val="TOC2"/>
+            <w:tabs>
+              <w:tab w:val="right" w:leader="dot" w:pos="9350"/>
+            </w:tabs>
+            <w:rPr>
+              <w:rFonts w:asciiTheme="minorHAnsi" w:eastAsiaTheme="minorEastAsia" w:hAnsiTheme="minorHAnsi"/>
+              <w:noProof/>
+              <w:sz w:val="22"/>
+              <w:lang w:val="en-NL" w:eastAsia="en-NL"/>
+            </w:rPr>
+          </w:pPr>
+          <w:hyperlink w:anchor="_Toc533890184" w:history="1">
+            <w:r>
+              <w:rPr>
+                <w:rStyle w:val="Hyperlink"/>
+                <w:noProof/>
+              </w:rPr>
+              <w:t>Queue families</w:t>
+            </w:r>
+            <w:r>
+              <w:rPr>
+                <w:noProof/>
+                <w:webHidden/>
+              </w:rPr>
+              <w:tab/>
+            </w:r>
+            <w:r>
+              <w:rPr>
+                <w:noProof/>
+                <w:webHidden/>
+              </w:rPr>
+              <w:fldChar w:fldCharType="begin"/>
+            </w:r>
+            <w:r>
+              <w:rPr>
+                <w:noProof/>
+                <w:webHidden/>
+              </w:rPr>
+              <w:instrText xml:space="preserve"> PAGEREF _Toc533890184 \h </w:instrText>
+            </w:r>
+            <w:r>
+              <w:rPr>
+                <w:noProof/>
+                <w:webHidden/>
+              </w:rPr>
+            </w:r>
+            <w:r>
+              <w:rPr>
+                <w:noProof/>
+                <w:webHidden/>
+              </w:rPr>
+              <w:fldChar w:fldCharType="separate"/>
+            </w:r>
+            <w:r>
+              <w:rPr>
+                <w:noProof/>
+                <w:webHidden/>
+              </w:rPr>
+              <w:t>6</w:t>
+            </w:r>
+            <w:r>
+              <w:rPr>
+                <w:noProof/>
+                <w:webHidden/>
+              </w:rPr>
+              <w:fldChar w:fldCharType="end"/>
+            </w:r>
+          </w:hyperlink>
+        </w:p>
+        <w:p>
+          <w:pPr>
+            <w:pStyle w:val="TOC2"/>
+            <w:tabs>
+              <w:tab w:val="right" w:leader="dot" w:pos="9350"/>
+            </w:tabs>
+            <w:rPr>
+              <w:rFonts w:asciiTheme="minorHAnsi" w:eastAsiaTheme="minorEastAsia" w:hAnsiTheme="minorHAnsi"/>
+              <w:noProof/>
+              <w:sz w:val="22"/>
+              <w:lang w:val="en-NL" w:eastAsia="en-NL"/>
+            </w:rPr>
+          </w:pPr>
+          <w:hyperlink w:anchor="_Toc533890185" w:history="1">
+            <w:r>
+              <w:rPr>
+                <w:rStyle w:val="Hyperlink"/>
+                <w:noProof/>
+              </w:rPr>
+              <w:t>Desired behavior</w:t>
+            </w:r>
+            <w:r>
+              <w:rPr>
+                <w:noProof/>
+                <w:webHidden/>
+              </w:rPr>
+              <w:tab/>
+            </w:r>
+            <w:r>
+              <w:rPr>
+                <w:noProof/>
+                <w:webHidden/>
+              </w:rPr>
+              <w:fldChar w:fldCharType="begin"/>
+            </w:r>
+            <w:r>
+              <w:rPr>
+                <w:noProof/>
+                <w:webHidden/>
+              </w:rPr>
+              <w:instrText xml:space="preserve"> PAGEREF _Toc533890185 \h </w:instrText>
+            </w:r>
+            <w:r>
+              <w:rPr>
+                <w:noProof/>
+                <w:webHidden/>
+              </w:rPr>
+            </w:r>
+            <w:r>
+              <w:rPr>
+                <w:noProof/>
+                <w:webHidden/>
+              </w:rPr>
+              <w:fldChar w:fldCharType="separate"/>
+            </w:r>
+            <w:r>
+              <w:rPr>
+                <w:noProof/>
+                <w:webHidden/>
+              </w:rPr>
+              <w:t>8</w:t>
             </w:r>
             <w:r>
               <w:rPr>
@@ -1699,17 +2099,19 @@
       <w:r>
         <w:br w:type="page"/>
       </w:r>
+      <w:bookmarkStart w:id="0" w:name="_GoBack"/>
+      <w:bookmarkEnd w:id="0"/>
     </w:p>
     <w:p>
       <w:pPr>
         <w:pStyle w:val="Heading1"/>
       </w:pPr>
-      <w:bookmarkStart w:id="0" w:name="_Toc533855803"/>
+      <w:bookmarkStart w:id="1" w:name="_Toc533890169"/>
       <w:r>
         <w:lastRenderedPageBreak/>
         <w:t>Memory type</w:t>
       </w:r>
-      <w:bookmarkEnd w:id="0"/>
+      <w:bookmarkEnd w:id="1"/>
     </w:p>
     <w:p>
       <w:r>
@@ -1787,7 +2189,7 @@
       <w:pPr>
         <w:pStyle w:val="Heading2"/>
       </w:pPr>
-      <w:bookmarkStart w:id="1" w:name="_Toc533855804"/>
+      <w:bookmarkStart w:id="2" w:name="_Toc533890170"/>
       <w:r>
         <w:t xml:space="preserve">Memory type </w:t>
       </w:r>
@@ -1797,7 +2199,7 @@
       <w:r>
         <w:t xml:space="preserve"> flags</w:t>
       </w:r>
-      <w:bookmarkEnd w:id="1"/>
+      <w:bookmarkEnd w:id="2"/>
     </w:p>
     <w:tbl>
       <w:tblPr>
@@ -2136,12 +2538,12 @@
       <w:pPr>
         <w:pStyle w:val="Heading3"/>
       </w:pPr>
-      <w:bookmarkStart w:id="2" w:name="_Toc533855805"/>
+      <w:bookmarkStart w:id="3" w:name="_Toc533890171"/>
       <w:r>
         <w:lastRenderedPageBreak/>
         <w:t>None</w:t>
       </w:r>
-      <w:bookmarkEnd w:id="2"/>
+      <w:bookmarkEnd w:id="3"/>
     </w:p>
     <w:p>
       <w:r>
@@ -2152,11 +2554,11 @@
       <w:pPr>
         <w:pStyle w:val="Heading3"/>
       </w:pPr>
-      <w:bookmarkStart w:id="3" w:name="_Toc533855806"/>
+      <w:bookmarkStart w:id="4" w:name="_Toc533890172"/>
       <w:r>
         <w:t>Device Local</w:t>
       </w:r>
-      <w:bookmarkEnd w:id="3"/>
+      <w:bookmarkEnd w:id="4"/>
     </w:p>
     <w:p>
       <w:r>
@@ -2167,11 +2569,11 @@
       <w:pPr>
         <w:pStyle w:val="Heading3"/>
       </w:pPr>
-      <w:bookmarkStart w:id="4" w:name="_Toc533855807"/>
+      <w:bookmarkStart w:id="5" w:name="_Toc533890173"/>
       <w:r>
         <w:t>Host Visible</w:t>
       </w:r>
-      <w:bookmarkEnd w:id="4"/>
+      <w:bookmarkEnd w:id="5"/>
     </w:p>
     <w:p>
       <w:r>
@@ -2182,11 +2584,11 @@
       <w:pPr>
         <w:pStyle w:val="Heading3"/>
       </w:pPr>
-      <w:bookmarkStart w:id="5" w:name="_Toc533855808"/>
+      <w:bookmarkStart w:id="6" w:name="_Toc533890174"/>
       <w:r>
         <w:t>Host Coherent</w:t>
       </w:r>
-      <w:bookmarkEnd w:id="5"/>
+      <w:bookmarkEnd w:id="6"/>
     </w:p>
     <w:p>
       <w:r>
@@ -2200,11 +2602,11 @@
       <w:pPr>
         <w:pStyle w:val="Heading3"/>
       </w:pPr>
-      <w:bookmarkStart w:id="6" w:name="_Toc533855809"/>
+      <w:bookmarkStart w:id="7" w:name="_Toc533890175"/>
       <w:r>
         <w:t>Host Cached</w:t>
       </w:r>
-      <w:bookmarkEnd w:id="6"/>
+      <w:bookmarkEnd w:id="7"/>
     </w:p>
     <w:p>
       <w:r>
@@ -2215,11 +2617,11 @@
       <w:pPr>
         <w:pStyle w:val="Heading3"/>
       </w:pPr>
-      <w:bookmarkStart w:id="7" w:name="_Toc533855810"/>
+      <w:bookmarkStart w:id="8" w:name="_Toc533890176"/>
       <w:r>
         <w:t>Lazily Allocated</w:t>
       </w:r>
-      <w:bookmarkEnd w:id="7"/>
+      <w:bookmarkEnd w:id="8"/>
     </w:p>
     <w:p>
       <w:r>
@@ -2230,11 +2632,11 @@
       <w:pPr>
         <w:pStyle w:val="Heading3"/>
       </w:pPr>
-      <w:bookmarkStart w:id="8" w:name="_Toc533855811"/>
+      <w:bookmarkStart w:id="9" w:name="_Toc533890177"/>
       <w:r>
         <w:t>Protected</w:t>
       </w:r>
-      <w:bookmarkEnd w:id="8"/>
+      <w:bookmarkEnd w:id="9"/>
     </w:p>
     <w:p>
       <w:r>
@@ -2250,12 +2652,12 @@
       <w:pPr>
         <w:pStyle w:val="Heading2"/>
       </w:pPr>
-      <w:bookmarkStart w:id="9" w:name="_Toc533855812"/>
+      <w:bookmarkStart w:id="10" w:name="_Toc533890178"/>
       <w:r>
         <w:lastRenderedPageBreak/>
         <w:t>Useful properties for the algorithm</w:t>
       </w:r>
-      <w:bookmarkEnd w:id="9"/>
+      <w:bookmarkEnd w:id="10"/>
     </w:p>
     <w:p>
       <w:r>
@@ -2524,11 +2926,11 @@
       <w:pPr>
         <w:pStyle w:val="Heading2"/>
       </w:pPr>
-      <w:bookmarkStart w:id="10" w:name="_Toc533855813"/>
+      <w:bookmarkStart w:id="11" w:name="_Toc533890179"/>
       <w:r>
         <w:t>Desired execution</w:t>
       </w:r>
-      <w:bookmarkEnd w:id="10"/>
+      <w:bookmarkEnd w:id="11"/>
     </w:p>
     <w:p>
       <w:r>
@@ -2675,12 +3077,12 @@
       <w:pPr>
         <w:pStyle w:val="Heading3"/>
       </w:pPr>
-      <w:bookmarkStart w:id="11" w:name="_Toc533855814"/>
+      <w:bookmarkStart w:id="12" w:name="_Toc533890180"/>
       <w:r>
         <w:lastRenderedPageBreak/>
         <w:t>Ranking</w:t>
       </w:r>
-      <w:bookmarkEnd w:id="11"/>
+      <w:bookmarkEnd w:id="12"/>
     </w:p>
     <w:p>
       <w:pPr>
@@ -2705,7 +3107,10 @@
         <w:t>Device local (</w:t>
       </w:r>
       <w:r>
-        <w:t>3pts</w:t>
+        <w:t>6</w:t>
+      </w:r>
+      <w:r>
+        <w:t>pts</w:t>
       </w:r>
       <w:r>
         <w:t>)</w:t>
@@ -2726,7 +3131,10 @@
         <w:t>Device local (</w:t>
       </w:r>
       <w:r>
-        <w:t>3pts</w:t>
+        <w:t>6</w:t>
+      </w:r>
+      <w:r>
+        <w:t>pts</w:t>
       </w:r>
       <w:r>
         <w:t>)</w:t>
@@ -2924,11 +3332,779 @@
           </wp:inline>
         </w:drawing>
       </w:r>
-      <w:bookmarkStart w:id="12" w:name="_GoBack"/>
-      <w:bookmarkEnd w:id="12"/>
-    </w:p>
+    </w:p>
+    <w:p>
+      <w:pPr>
+        <w:pStyle w:val="Heading1"/>
+      </w:pPr>
+      <w:bookmarkStart w:id="13" w:name="_Toc533890181"/>
+      <w:r>
+        <w:lastRenderedPageBreak/>
+        <w:t>Physical devices</w:t>
+      </w:r>
+      <w:bookmarkEnd w:id="13"/>
+    </w:p>
+    <w:p>
+      <w:r>
+        <w:t xml:space="preserve">All of our performance intensive command will be running on a Vulkan capable physical device, picking the right one for the job is thusly highly important. </w:t>
+      </w:r>
+      <w:r>
+        <w:t xml:space="preserve">Multiple physical devices can be available one a </w:t>
+      </w:r>
+      <w:r>
+        <w:t xml:space="preserve">computer and they can very widely in performance and capabilities. </w:t>
+      </w:r>
+    </w:p>
+    <w:p>
+      <w:pPr>
+        <w:pStyle w:val="Heading2"/>
+      </w:pPr>
+      <w:bookmarkStart w:id="14" w:name="_Toc533890182"/>
+      <w:r>
+        <w:t>Types</w:t>
+      </w:r>
+      <w:bookmarkEnd w:id="14"/>
+    </w:p>
+    <w:tbl>
+      <w:tblPr>
+        <w:tblStyle w:val="GridTable1Light"/>
+        <w:tblW w:w="0" w:type="auto"/>
+        <w:tblLook w:val="04A0" w:firstRow="1" w:lastRow="0" w:firstColumn="1" w:lastColumn="0" w:noHBand="0" w:noVBand="1"/>
+      </w:tblPr>
+      <w:tblGrid>
+        <w:gridCol w:w="2122"/>
+        <w:gridCol w:w="5670"/>
+        <w:gridCol w:w="1558"/>
+      </w:tblGrid>
+      <w:tr>
+        <w:trPr>
+          <w:cnfStyle w:val="100000000000" w:firstRow="1" w:lastRow="0" w:firstColumn="0" w:lastColumn="0" w:oddVBand="0" w:evenVBand="0" w:oddHBand="0" w:evenHBand="0" w:firstRowFirstColumn="0" w:firstRowLastColumn="0" w:lastRowFirstColumn="0" w:lastRowLastColumn="0"/>
+        </w:trPr>
+        <w:tc>
+          <w:tcPr>
+            <w:cnfStyle w:val="001000000000" w:firstRow="0" w:lastRow="0" w:firstColumn="1" w:lastColumn="0" w:oddVBand="0" w:evenVBand="0" w:oddHBand="0" w:evenHBand="0" w:firstRowFirstColumn="0" w:firstRowLastColumn="0" w:lastRowFirstColumn="0" w:lastRowLastColumn="0"/>
+            <w:tcW w:w="2122" w:type="dxa"/>
+          </w:tcPr>
+          <w:p>
+            <w:r>
+              <w:t>Type</w:t>
+            </w:r>
+          </w:p>
+        </w:tc>
+        <w:tc>
+          <w:tcPr>
+            <w:tcW w:w="5670" w:type="dxa"/>
+          </w:tcPr>
+          <w:p>
+            <w:pPr>
+              <w:cnfStyle w:val="100000000000" w:firstRow="1" w:lastRow="0" w:firstColumn="0" w:lastColumn="0" w:oddVBand="0" w:evenVBand="0" w:oddHBand="0" w:evenHBand="0" w:firstRowFirstColumn="0" w:firstRowLastColumn="0" w:lastRowFirstColumn="0" w:lastRowLastColumn="0"/>
+            </w:pPr>
+            <w:r>
+              <w:t>Description</w:t>
+            </w:r>
+          </w:p>
+        </w:tc>
+        <w:tc>
+          <w:tcPr>
+            <w:tcW w:w="1558" w:type="dxa"/>
+          </w:tcPr>
+          <w:p>
+            <w:pPr>
+              <w:cnfStyle w:val="100000000000" w:firstRow="1" w:lastRow="0" w:firstColumn="0" w:lastColumn="0" w:oddVBand="0" w:evenVBand="0" w:oddHBand="0" w:evenHBand="0" w:firstRowFirstColumn="0" w:firstRowLastColumn="0" w:lastRowFirstColumn="0" w:lastRowLastColumn="0"/>
+            </w:pPr>
+            <w:r>
+              <w:t xml:space="preserve">Usefulness </w:t>
+            </w:r>
+          </w:p>
+        </w:tc>
+      </w:tr>
+      <w:tr>
+        <w:tc>
+          <w:tcPr>
+            <w:cnfStyle w:val="001000000000" w:firstRow="0" w:lastRow="0" w:firstColumn="1" w:lastColumn="0" w:oddVBand="0" w:evenVBand="0" w:oddHBand="0" w:evenHBand="0" w:firstRowFirstColumn="0" w:firstRowLastColumn="0" w:lastRowFirstColumn="0" w:lastRowLastColumn="0"/>
+            <w:tcW w:w="2122" w:type="dxa"/>
+          </w:tcPr>
+          <w:p>
+            <w:r>
+              <w:t>Other</w:t>
+            </w:r>
+          </w:p>
+        </w:tc>
+        <w:tc>
+          <w:tcPr>
+            <w:tcW w:w="5670" w:type="dxa"/>
+          </w:tcPr>
+          <w:p>
+            <w:pPr>
+              <w:cnfStyle w:val="000000000000" w:firstRow="0" w:lastRow="0" w:firstColumn="0" w:lastColumn="0" w:oddVBand="0" w:evenVBand="0" w:oddHBand="0" w:evenHBand="0" w:firstRowFirstColumn="0" w:firstRowLastColumn="0" w:lastRowFirstColumn="0" w:lastRowLastColumn="0"/>
+            </w:pPr>
+            <w:r>
+              <w:t xml:space="preserve">Miscellaneous </w:t>
+            </w:r>
+          </w:p>
+        </w:tc>
+        <w:tc>
+          <w:tcPr>
+            <w:tcW w:w="1558" w:type="dxa"/>
+          </w:tcPr>
+          <w:p>
+            <w:pPr>
+              <w:cnfStyle w:val="000000000000" w:firstRow="0" w:lastRow="0" w:firstColumn="0" w:lastColumn="0" w:oddVBand="0" w:evenVBand="0" w:oddHBand="0" w:evenHBand="0" w:firstRowFirstColumn="0" w:firstRowLastColumn="0" w:lastRowFirstColumn="0" w:lastRowLastColumn="0"/>
+            </w:pPr>
+            <w:r>
+              <w:t>Low</w:t>
+            </w:r>
+          </w:p>
+        </w:tc>
+      </w:tr>
+      <w:tr>
+        <w:tc>
+          <w:tcPr>
+            <w:cnfStyle w:val="001000000000" w:firstRow="0" w:lastRow="0" w:firstColumn="1" w:lastColumn="0" w:oddVBand="0" w:evenVBand="0" w:oddHBand="0" w:evenHBand="0" w:firstRowFirstColumn="0" w:firstRowLastColumn="0" w:lastRowFirstColumn="0" w:lastRowLastColumn="0"/>
+            <w:tcW w:w="2122" w:type="dxa"/>
+          </w:tcPr>
+          <w:p>
+            <w:r>
+              <w:t>Integrated GPU</w:t>
+            </w:r>
+          </w:p>
+        </w:tc>
+        <w:tc>
+          <w:tcPr>
+            <w:tcW w:w="5670" w:type="dxa"/>
+          </w:tcPr>
+          <w:p>
+            <w:pPr>
+              <w:cnfStyle w:val="000000000000" w:firstRow="0" w:lastRow="0" w:firstColumn="0" w:lastColumn="0" w:oddVBand="0" w:evenVBand="0" w:oddHBand="0" w:evenHBand="0" w:firstRowFirstColumn="0" w:firstRowLastColumn="0" w:lastRowFirstColumn="0" w:lastRowLastColumn="0"/>
+            </w:pPr>
+            <w:r>
+              <w:t>Embedded or tightly coupled with the CPU</w:t>
+            </w:r>
+          </w:p>
+        </w:tc>
+        <w:tc>
+          <w:tcPr>
+            <w:tcW w:w="1558" w:type="dxa"/>
+          </w:tcPr>
+          <w:p>
+            <w:pPr>
+              <w:cnfStyle w:val="000000000000" w:firstRow="0" w:lastRow="0" w:firstColumn="0" w:lastColumn="0" w:oddVBand="0" w:evenVBand="0" w:oddHBand="0" w:evenHBand="0" w:firstRowFirstColumn="0" w:firstRowLastColumn="0" w:lastRowFirstColumn="0" w:lastRowLastColumn="0"/>
+            </w:pPr>
+            <w:r>
+              <w:t>Medium</w:t>
+            </w:r>
+          </w:p>
+        </w:tc>
+      </w:tr>
+      <w:tr>
+        <w:tc>
+          <w:tcPr>
+            <w:cnfStyle w:val="001000000000" w:firstRow="0" w:lastRow="0" w:firstColumn="1" w:lastColumn="0" w:oddVBand="0" w:evenVBand="0" w:oddHBand="0" w:evenHBand="0" w:firstRowFirstColumn="0" w:firstRowLastColumn="0" w:lastRowFirstColumn="0" w:lastRowLastColumn="0"/>
+            <w:tcW w:w="2122" w:type="dxa"/>
+          </w:tcPr>
+          <w:p>
+            <w:r>
+              <w:t>Discrete GPU</w:t>
+            </w:r>
+          </w:p>
+        </w:tc>
+        <w:tc>
+          <w:tcPr>
+            <w:tcW w:w="5670" w:type="dxa"/>
+          </w:tcPr>
+          <w:p>
+            <w:pPr>
+              <w:cnfStyle w:val="000000000000" w:firstRow="0" w:lastRow="0" w:firstColumn="0" w:lastColumn="0" w:oddVBand="0" w:evenVBand="0" w:oddHBand="0" w:evenHBand="0" w:firstRowFirstColumn="0" w:firstRowLastColumn="0" w:lastRowFirstColumn="0" w:lastRowLastColumn="0"/>
+            </w:pPr>
+            <w:r>
+              <w:t>Separate GPU</w:t>
+            </w:r>
+          </w:p>
+        </w:tc>
+        <w:tc>
+          <w:tcPr>
+            <w:tcW w:w="1558" w:type="dxa"/>
+          </w:tcPr>
+          <w:p>
+            <w:pPr>
+              <w:cnfStyle w:val="000000000000" w:firstRow="0" w:lastRow="0" w:firstColumn="0" w:lastColumn="0" w:oddVBand="0" w:evenVBand="0" w:oddHBand="0" w:evenHBand="0" w:firstRowFirstColumn="0" w:firstRowLastColumn="0" w:lastRowFirstColumn="0" w:lastRowLastColumn="0"/>
+            </w:pPr>
+            <w:r>
+              <w:t>High</w:t>
+            </w:r>
+          </w:p>
+        </w:tc>
+      </w:tr>
+      <w:tr>
+        <w:tc>
+          <w:tcPr>
+            <w:cnfStyle w:val="001000000000" w:firstRow="0" w:lastRow="0" w:firstColumn="1" w:lastColumn="0" w:oddVBand="0" w:evenVBand="0" w:oddHBand="0" w:evenHBand="0" w:firstRowFirstColumn="0" w:firstRowLastColumn="0" w:lastRowFirstColumn="0" w:lastRowLastColumn="0"/>
+            <w:tcW w:w="2122" w:type="dxa"/>
+          </w:tcPr>
+          <w:p>
+            <w:r>
+              <w:t>Virtual GPU</w:t>
+            </w:r>
+          </w:p>
+        </w:tc>
+        <w:tc>
+          <w:tcPr>
+            <w:tcW w:w="5670" w:type="dxa"/>
+          </w:tcPr>
+          <w:p>
+            <w:pPr>
+              <w:cnfStyle w:val="000000000000" w:firstRow="0" w:lastRow="0" w:firstColumn="0" w:lastColumn="0" w:oddVBand="0" w:evenVBand="0" w:oddHBand="0" w:evenHBand="0" w:firstRowFirstColumn="0" w:firstRowLastColumn="0" w:lastRowFirstColumn="0" w:lastRowLastColumn="0"/>
+            </w:pPr>
+            <w:r>
+              <w:t>Virtual node in a virtualization environment</w:t>
+            </w:r>
+          </w:p>
+        </w:tc>
+        <w:tc>
+          <w:tcPr>
+            <w:tcW w:w="1558" w:type="dxa"/>
+          </w:tcPr>
+          <w:p>
+            <w:pPr>
+              <w:cnfStyle w:val="000000000000" w:firstRow="0" w:lastRow="0" w:firstColumn="0" w:lastColumn="0" w:oddVBand="0" w:evenVBand="0" w:oddHBand="0" w:evenHBand="0" w:firstRowFirstColumn="0" w:firstRowLastColumn="0" w:lastRowFirstColumn="0" w:lastRowLastColumn="0"/>
+            </w:pPr>
+            <w:r>
+              <w:t>Low</w:t>
+            </w:r>
+          </w:p>
+        </w:tc>
+      </w:tr>
+      <w:tr>
+        <w:tc>
+          <w:tcPr>
+            <w:cnfStyle w:val="001000000000" w:firstRow="0" w:lastRow="0" w:firstColumn="1" w:lastColumn="0" w:oddVBand="0" w:evenVBand="0" w:oddHBand="0" w:evenHBand="0" w:firstRowFirstColumn="0" w:firstRowLastColumn="0" w:lastRowFirstColumn="0" w:lastRowLastColumn="0"/>
+            <w:tcW w:w="2122" w:type="dxa"/>
+          </w:tcPr>
+          <w:p>
+            <w:r>
+              <w:t>CPU</w:t>
+            </w:r>
+          </w:p>
+        </w:tc>
+        <w:tc>
+          <w:tcPr>
+            <w:tcW w:w="5670" w:type="dxa"/>
+          </w:tcPr>
+          <w:p>
+            <w:pPr>
+              <w:cnfStyle w:val="000000000000" w:firstRow="0" w:lastRow="0" w:firstColumn="0" w:lastColumn="0" w:oddVBand="0" w:evenVBand="0" w:oddHBand="0" w:evenHBand="0" w:firstRowFirstColumn="0" w:firstRowLastColumn="0" w:lastRowFirstColumn="0" w:lastRowLastColumn="0"/>
+            </w:pPr>
+            <w:r>
+              <w:t>Same processor as the host</w:t>
+            </w:r>
+          </w:p>
+        </w:tc>
+        <w:tc>
+          <w:tcPr>
+            <w:tcW w:w="1558" w:type="dxa"/>
+          </w:tcPr>
+          <w:p>
+            <w:pPr>
+              <w:cnfStyle w:val="000000000000" w:firstRow="0" w:lastRow="0" w:firstColumn="0" w:lastColumn="0" w:oddVBand="0" w:evenVBand="0" w:oddHBand="0" w:evenHBand="0" w:firstRowFirstColumn="0" w:firstRowLastColumn="0" w:lastRowFirstColumn="0" w:lastRowLastColumn="0"/>
+            </w:pPr>
+            <w:r>
+              <w:t>Low</w:t>
+            </w:r>
+          </w:p>
+        </w:tc>
+      </w:tr>
+    </w:tbl>
+    <w:p/>
+    <w:p>
+      <w:pPr>
+        <w:pStyle w:val="Heading2"/>
+      </w:pPr>
+      <w:bookmarkStart w:id="15" w:name="_Toc533890183"/>
+      <w:r>
+        <w:t>Features and limits</w:t>
+      </w:r>
+      <w:bookmarkEnd w:id="15"/>
+    </w:p>
+    <w:p>
+      <w:r>
+        <w:t>All physical devices show their features and limits to the host. This means we can eliminate some physical devices by their properties. If we for instance need the physical device to present to a surface. Actually checking for the best GPU this way is however very time consuming and game specific as there are many properties to consider.</w:t>
+      </w:r>
+    </w:p>
+    <w:p>
+      <w:pPr>
+        <w:pStyle w:val="Heading2"/>
+      </w:pPr>
+      <w:bookmarkStart w:id="16" w:name="_Toc533890184"/>
+      <w:r>
+        <w:t>Queue</w:t>
+      </w:r>
+      <w:r>
+        <w:t xml:space="preserve"> families</w:t>
+      </w:r>
+      <w:bookmarkEnd w:id="16"/>
+    </w:p>
+    <w:p>
+      <w:r>
+        <w:t xml:space="preserve">The types and number of queues supported on a physical device </w:t>
+      </w:r>
+      <w:r>
+        <w:t xml:space="preserve">really dictate which physical device is worth taking and which one isn’t. </w:t>
+      </w:r>
+      <w:r>
+        <w:rPr>
+          <w:noProof/>
+        </w:rPr>
+        <w:drawing>
+          <wp:inline distT="0" distB="0" distL="0" distR="0" wp14:anchorId="22AE4702" wp14:editId="59CD4ED6">
+            <wp:extent cx="5943600" cy="3162935"/>
+            <wp:effectExtent l="0" t="0" r="0" b="0"/>
+            <wp:docPr id="5" name="Picture 5"/>
+            <wp:cNvGraphicFramePr>
+              <a:graphicFrameLocks xmlns:a="http://schemas.openxmlformats.org/drawingml/2006/main" noChangeAspect="1"/>
+            </wp:cNvGraphicFramePr>
+            <a:graphic xmlns:a="http://schemas.openxmlformats.org/drawingml/2006/main">
+              <a:graphicData uri="http://schemas.openxmlformats.org/drawingml/2006/picture">
+                <pic:pic xmlns:pic="http://schemas.openxmlformats.org/drawingml/2006/picture">
+                  <pic:nvPicPr>
+                    <pic:cNvPr id="1" name=""/>
+                    <pic:cNvPicPr/>
+                  </pic:nvPicPr>
+                  <pic:blipFill>
+                    <a:blip r:embed="rId14"/>
+                    <a:stretch>
+                      <a:fillRect/>
+                    </a:stretch>
+                  </pic:blipFill>
+                  <pic:spPr>
+                    <a:xfrm>
+                      <a:off x="0" y="0"/>
+                      <a:ext cx="5943600" cy="3162935"/>
+                    </a:xfrm>
+                    <a:prstGeom prst="rect">
+                      <a:avLst/>
+                    </a:prstGeom>
+                  </pic:spPr>
+                </pic:pic>
+              </a:graphicData>
+            </a:graphic>
+          </wp:inline>
+        </w:drawing>
+      </w:r>
+    </w:p>
+    <w:p>
+      <w:r>
+        <w:lastRenderedPageBreak/>
+        <w:t>These queue families have some useful properties</w:t>
+      </w:r>
+      <w:r>
+        <w:t xml:space="preserve"> and flags</w:t>
+      </w:r>
+      <w:r>
+        <w:t>, the example below shows a Nvidia GTX 1080’s queue families.</w:t>
+      </w:r>
+    </w:p>
+    <w:tbl>
+      <w:tblPr>
+        <w:tblStyle w:val="GridTable1Light"/>
+        <w:tblW w:w="0" w:type="auto"/>
+        <w:tblLook w:val="04A0" w:firstRow="1" w:lastRow="0" w:firstColumn="1" w:lastColumn="0" w:noHBand="0" w:noVBand="1"/>
+      </w:tblPr>
+      <w:tblGrid>
+        <w:gridCol w:w="2122"/>
+        <w:gridCol w:w="5670"/>
+        <w:gridCol w:w="1558"/>
+      </w:tblGrid>
+      <w:tr>
+        <w:trPr>
+          <w:cnfStyle w:val="100000000000" w:firstRow="1" w:lastRow="0" w:firstColumn="0" w:lastColumn="0" w:oddVBand="0" w:evenVBand="0" w:oddHBand="0" w:evenHBand="0" w:firstRowFirstColumn="0" w:firstRowLastColumn="0" w:lastRowFirstColumn="0" w:lastRowLastColumn="0"/>
+        </w:trPr>
+        <w:tc>
+          <w:tcPr>
+            <w:cnfStyle w:val="001000000000" w:firstRow="0" w:lastRow="0" w:firstColumn="1" w:lastColumn="0" w:oddVBand="0" w:evenVBand="0" w:oddHBand="0" w:evenHBand="0" w:firstRowFirstColumn="0" w:firstRowLastColumn="0" w:lastRowFirstColumn="0" w:lastRowLastColumn="0"/>
+            <w:tcW w:w="2122" w:type="dxa"/>
+          </w:tcPr>
+          <w:p>
+            <w:r>
+              <w:t>Name</w:t>
+            </w:r>
+          </w:p>
+        </w:tc>
+        <w:tc>
+          <w:tcPr>
+            <w:tcW w:w="5670" w:type="dxa"/>
+          </w:tcPr>
+          <w:p>
+            <w:pPr>
+              <w:cnfStyle w:val="100000000000" w:firstRow="1" w:lastRow="0" w:firstColumn="0" w:lastColumn="0" w:oddVBand="0" w:evenVBand="0" w:oddHBand="0" w:evenHBand="0" w:firstRowFirstColumn="0" w:firstRowLastColumn="0" w:lastRowFirstColumn="0" w:lastRowLastColumn="0"/>
+            </w:pPr>
+            <w:r>
+              <w:t>Description</w:t>
+            </w:r>
+          </w:p>
+        </w:tc>
+        <w:tc>
+          <w:tcPr>
+            <w:tcW w:w="1558" w:type="dxa"/>
+          </w:tcPr>
+          <w:p>
+            <w:pPr>
+              <w:cnfStyle w:val="100000000000" w:firstRow="1" w:lastRow="0" w:firstColumn="0" w:lastColumn="0" w:oddVBand="0" w:evenVBand="0" w:oddHBand="0" w:evenHBand="0" w:firstRowFirstColumn="0" w:firstRowLastColumn="0" w:lastRowFirstColumn="0" w:lastRowLastColumn="0"/>
+            </w:pPr>
+            <w:r>
+              <w:t>Usefulness</w:t>
+            </w:r>
+          </w:p>
+        </w:tc>
+      </w:tr>
+      <w:tr>
+        <w:tc>
+          <w:tcPr>
+            <w:cnfStyle w:val="001000000000" w:firstRow="0" w:lastRow="0" w:firstColumn="1" w:lastColumn="0" w:oddVBand="0" w:evenVBand="0" w:oddHBand="0" w:evenHBand="0" w:firstRowFirstColumn="0" w:firstRowLastColumn="0" w:lastRowFirstColumn="0" w:lastRowLastColumn="0"/>
+            <w:tcW w:w="2122" w:type="dxa"/>
+          </w:tcPr>
+          <w:p>
+            <w:r>
+              <w:t>Count</w:t>
+            </w:r>
+          </w:p>
+        </w:tc>
+        <w:tc>
+          <w:tcPr>
+            <w:tcW w:w="5670" w:type="dxa"/>
+          </w:tcPr>
+          <w:p>
+            <w:pPr>
+              <w:cnfStyle w:val="000000000000" w:firstRow="0" w:lastRow="0" w:firstColumn="0" w:lastColumn="0" w:oddVBand="0" w:evenVBand="0" w:oddHBand="0" w:evenHBand="0" w:firstRowFirstColumn="0" w:firstRowLastColumn="0" w:lastRowFirstColumn="0" w:lastRowLastColumn="0"/>
+            </w:pPr>
+            <w:r>
+              <w:t>The number of queues that can be created</w:t>
+            </w:r>
+          </w:p>
+        </w:tc>
+        <w:tc>
+          <w:tcPr>
+            <w:tcW w:w="1558" w:type="dxa"/>
+          </w:tcPr>
+          <w:p>
+            <w:pPr>
+              <w:cnfStyle w:val="000000000000" w:firstRow="0" w:lastRow="0" w:firstColumn="0" w:lastColumn="0" w:oddVBand="0" w:evenVBand="0" w:oddHBand="0" w:evenHBand="0" w:firstRowFirstColumn="0" w:firstRowLastColumn="0" w:lastRowFirstColumn="0" w:lastRowLastColumn="0"/>
+            </w:pPr>
+            <w:r>
+              <w:t>Medium</w:t>
+            </w:r>
+          </w:p>
+        </w:tc>
+      </w:tr>
+      <w:tr>
+        <w:tc>
+          <w:tcPr>
+            <w:cnfStyle w:val="001000000000" w:firstRow="0" w:lastRow="0" w:firstColumn="1" w:lastColumn="0" w:oddVBand="0" w:evenVBand="0" w:oddHBand="0" w:evenHBand="0" w:firstRowFirstColumn="0" w:firstRowLastColumn="0" w:lastRowFirstColumn="0" w:lastRowLastColumn="0"/>
+            <w:tcW w:w="2122" w:type="dxa"/>
+          </w:tcPr>
+          <w:p>
+            <w:r>
+              <w:t>Graphics</w:t>
+            </w:r>
+          </w:p>
+        </w:tc>
+        <w:tc>
+          <w:tcPr>
+            <w:tcW w:w="5670" w:type="dxa"/>
+          </w:tcPr>
+          <w:p>
+            <w:pPr>
+              <w:cnfStyle w:val="000000000000" w:firstRow="0" w:lastRow="0" w:firstColumn="0" w:lastColumn="0" w:oddVBand="0" w:evenVBand="0" w:oddHBand="0" w:evenHBand="0" w:firstRowFirstColumn="0" w:firstRowLastColumn="0" w:lastRowFirstColumn="0" w:lastRowLastColumn="0"/>
+            </w:pPr>
+            <w:r>
+              <w:t>Whether it supports graphics operations</w:t>
+            </w:r>
+          </w:p>
+        </w:tc>
+        <w:tc>
+          <w:tcPr>
+            <w:tcW w:w="1558" w:type="dxa"/>
+          </w:tcPr>
+          <w:p>
+            <w:pPr>
+              <w:cnfStyle w:val="000000000000" w:firstRow="0" w:lastRow="0" w:firstColumn="0" w:lastColumn="0" w:oddVBand="0" w:evenVBand="0" w:oddHBand="0" w:evenHBand="0" w:firstRowFirstColumn="0" w:firstRowLastColumn="0" w:lastRowFirstColumn="0" w:lastRowLastColumn="0"/>
+            </w:pPr>
+            <w:r>
+              <w:t>High</w:t>
+            </w:r>
+          </w:p>
+        </w:tc>
+      </w:tr>
+      <w:tr>
+        <w:tc>
+          <w:tcPr>
+            <w:cnfStyle w:val="001000000000" w:firstRow="0" w:lastRow="0" w:firstColumn="1" w:lastColumn="0" w:oddVBand="0" w:evenVBand="0" w:oddHBand="0" w:evenHBand="0" w:firstRowFirstColumn="0" w:firstRowLastColumn="0" w:lastRowFirstColumn="0" w:lastRowLastColumn="0"/>
+            <w:tcW w:w="2122" w:type="dxa"/>
+          </w:tcPr>
+          <w:p>
+            <w:r>
+              <w:t>Compute</w:t>
+            </w:r>
+          </w:p>
+        </w:tc>
+        <w:tc>
+          <w:tcPr>
+            <w:tcW w:w="5670" w:type="dxa"/>
+          </w:tcPr>
+          <w:p>
+            <w:pPr>
+              <w:cnfStyle w:val="000000000000" w:firstRow="0" w:lastRow="0" w:firstColumn="0" w:lastColumn="0" w:oddVBand="0" w:evenVBand="0" w:oddHBand="0" w:evenHBand="0" w:firstRowFirstColumn="0" w:firstRowLastColumn="0" w:lastRowFirstColumn="0" w:lastRowLastColumn="0"/>
+            </w:pPr>
+            <w:r>
+              <w:t>Whether it supports compute operations</w:t>
+            </w:r>
+          </w:p>
+        </w:tc>
+        <w:tc>
+          <w:tcPr>
+            <w:tcW w:w="1558" w:type="dxa"/>
+          </w:tcPr>
+          <w:p>
+            <w:pPr>
+              <w:cnfStyle w:val="000000000000" w:firstRow="0" w:lastRow="0" w:firstColumn="0" w:lastColumn="0" w:oddVBand="0" w:evenVBand="0" w:oddHBand="0" w:evenHBand="0" w:firstRowFirstColumn="0" w:firstRowLastColumn="0" w:lastRowFirstColumn="0" w:lastRowLastColumn="0"/>
+            </w:pPr>
+            <w:r>
+              <w:t>High</w:t>
+            </w:r>
+          </w:p>
+        </w:tc>
+      </w:tr>
+      <w:tr>
+        <w:tc>
+          <w:tcPr>
+            <w:cnfStyle w:val="001000000000" w:firstRow="0" w:lastRow="0" w:firstColumn="1" w:lastColumn="0" w:oddVBand="0" w:evenVBand="0" w:oddHBand="0" w:evenHBand="0" w:firstRowFirstColumn="0" w:firstRowLastColumn="0" w:lastRowFirstColumn="0" w:lastRowLastColumn="0"/>
+            <w:tcW w:w="2122" w:type="dxa"/>
+          </w:tcPr>
+          <w:p>
+            <w:r>
+              <w:t>Transfer</w:t>
+            </w:r>
+          </w:p>
+        </w:tc>
+        <w:tc>
+          <w:tcPr>
+            <w:tcW w:w="5670" w:type="dxa"/>
+          </w:tcPr>
+          <w:p>
+            <w:pPr>
+              <w:cnfStyle w:val="000000000000" w:firstRow="0" w:lastRow="0" w:firstColumn="0" w:lastColumn="0" w:oddVBand="0" w:evenVBand="0" w:oddHBand="0" w:evenHBand="0" w:firstRowFirstColumn="0" w:firstRowLastColumn="0" w:lastRowFirstColumn="0" w:lastRowLastColumn="0"/>
+            </w:pPr>
+            <w:r>
+              <w:t>Whether it supports transfer operations</w:t>
+            </w:r>
+          </w:p>
+        </w:tc>
+        <w:tc>
+          <w:tcPr>
+            <w:tcW w:w="1558" w:type="dxa"/>
+          </w:tcPr>
+          <w:p>
+            <w:pPr>
+              <w:cnfStyle w:val="000000000000" w:firstRow="0" w:lastRow="0" w:firstColumn="0" w:lastColumn="0" w:oddVBand="0" w:evenVBand="0" w:oddHBand="0" w:evenHBand="0" w:firstRowFirstColumn="0" w:firstRowLastColumn="0" w:lastRowFirstColumn="0" w:lastRowLastColumn="0"/>
+            </w:pPr>
+            <w:r>
+              <w:t>High</w:t>
+            </w:r>
+          </w:p>
+        </w:tc>
+      </w:tr>
+      <w:tr>
+        <w:tc>
+          <w:tcPr>
+            <w:cnfStyle w:val="001000000000" w:firstRow="0" w:lastRow="0" w:firstColumn="1" w:lastColumn="0" w:oddVBand="0" w:evenVBand="0" w:oddHBand="0" w:evenHBand="0" w:firstRowFirstColumn="0" w:firstRowLastColumn="0" w:lastRowFirstColumn="0" w:lastRowLastColumn="0"/>
+            <w:tcW w:w="2122" w:type="dxa"/>
+          </w:tcPr>
+          <w:p>
+            <w:r>
+              <w:t>Sparse Binding</w:t>
+            </w:r>
+          </w:p>
+        </w:tc>
+        <w:tc>
+          <w:tcPr>
+            <w:tcW w:w="5670" w:type="dxa"/>
+          </w:tcPr>
+          <w:p>
+            <w:pPr>
+              <w:cnfStyle w:val="000000000000" w:firstRow="0" w:lastRow="0" w:firstColumn="0" w:lastColumn="0" w:oddVBand="0" w:evenVBand="0" w:oddHBand="0" w:evenHBand="0" w:firstRowFirstColumn="0" w:firstRowLastColumn="0" w:lastRowFirstColumn="0" w:lastRowLastColumn="0"/>
+            </w:pPr>
+            <w:r>
+              <w:t xml:space="preserve">Whether it supports sparse memory </w:t>
+            </w:r>
+          </w:p>
+        </w:tc>
+        <w:tc>
+          <w:tcPr>
+            <w:tcW w:w="1558" w:type="dxa"/>
+          </w:tcPr>
+          <w:p>
+            <w:pPr>
+              <w:cnfStyle w:val="000000000000" w:firstRow="0" w:lastRow="0" w:firstColumn="0" w:lastColumn="0" w:oddVBand="0" w:evenVBand="0" w:oddHBand="0" w:evenHBand="0" w:firstRowFirstColumn="0" w:firstRowLastColumn="0" w:lastRowFirstColumn="0" w:lastRowLastColumn="0"/>
+            </w:pPr>
+            <w:r>
+              <w:t>Low</w:t>
+            </w:r>
+          </w:p>
+        </w:tc>
+      </w:tr>
+      <w:tr>
+        <w:tc>
+          <w:tcPr>
+            <w:cnfStyle w:val="001000000000" w:firstRow="0" w:lastRow="0" w:firstColumn="1" w:lastColumn="0" w:oddVBand="0" w:evenVBand="0" w:oddHBand="0" w:evenHBand="0" w:firstRowFirstColumn="0" w:firstRowLastColumn="0" w:lastRowFirstColumn="0" w:lastRowLastColumn="0"/>
+            <w:tcW w:w="2122" w:type="dxa"/>
+          </w:tcPr>
+          <w:p>
+            <w:r>
+              <w:t>Protected</w:t>
+            </w:r>
+          </w:p>
+        </w:tc>
+        <w:tc>
+          <w:tcPr>
+            <w:tcW w:w="5670" w:type="dxa"/>
+          </w:tcPr>
+          <w:p>
+            <w:pPr>
+              <w:cnfStyle w:val="000000000000" w:firstRow="0" w:lastRow="0" w:firstColumn="0" w:lastColumn="0" w:oddVBand="0" w:evenVBand="0" w:oddHBand="0" w:evenHBand="0" w:firstRowFirstColumn="0" w:firstRowLastColumn="0" w:lastRowFirstColumn="0" w:lastRowLastColumn="0"/>
+            </w:pPr>
+            <w:r>
+              <w:t>Whether it supports protected memory</w:t>
+            </w:r>
+          </w:p>
+        </w:tc>
+        <w:tc>
+          <w:tcPr>
+            <w:tcW w:w="1558" w:type="dxa"/>
+          </w:tcPr>
+          <w:p>
+            <w:pPr>
+              <w:cnfStyle w:val="000000000000" w:firstRow="0" w:lastRow="0" w:firstColumn="0" w:lastColumn="0" w:oddVBand="0" w:evenVBand="0" w:oddHBand="0" w:evenHBand="0" w:firstRowFirstColumn="0" w:firstRowLastColumn="0" w:lastRowFirstColumn="0" w:lastRowLastColumn="0"/>
+            </w:pPr>
+            <w:r>
+              <w:t>Low</w:t>
+            </w:r>
+          </w:p>
+        </w:tc>
+      </w:tr>
+    </w:tbl>
+    <w:p/>
+    <w:p>
+      <w:r>
+        <w:rPr>
+          <w:noProof/>
+        </w:rPr>
+        <w:drawing>
+          <wp:inline distT="0" distB="0" distL="0" distR="0" wp14:anchorId="06914DD6" wp14:editId="050B68A7">
+            <wp:extent cx="5943600" cy="4876800"/>
+            <wp:effectExtent l="0" t="0" r="0" b="0"/>
+            <wp:docPr id="6" name="Picture 6"/>
+            <wp:cNvGraphicFramePr>
+              <a:graphicFrameLocks xmlns:a="http://schemas.openxmlformats.org/drawingml/2006/main" noChangeAspect="1"/>
+            </wp:cNvGraphicFramePr>
+            <a:graphic xmlns:a="http://schemas.openxmlformats.org/drawingml/2006/main">
+              <a:graphicData uri="http://schemas.openxmlformats.org/drawingml/2006/picture">
+                <pic:pic xmlns:pic="http://schemas.openxmlformats.org/drawingml/2006/picture">
+                  <pic:nvPicPr>
+                    <pic:cNvPr id="1" name=""/>
+                    <pic:cNvPicPr/>
+                  </pic:nvPicPr>
+                  <pic:blipFill>
+                    <a:blip r:embed="rId15"/>
+                    <a:stretch>
+                      <a:fillRect/>
+                    </a:stretch>
+                  </pic:blipFill>
+                  <pic:spPr>
+                    <a:xfrm>
+                      <a:off x="0" y="0"/>
+                      <a:ext cx="5943600" cy="4876800"/>
+                    </a:xfrm>
+                    <a:prstGeom prst="rect">
+                      <a:avLst/>
+                    </a:prstGeom>
+                  </pic:spPr>
+                </pic:pic>
+              </a:graphicData>
+            </a:graphic>
+          </wp:inline>
+        </w:drawing>
+      </w:r>
+    </w:p>
+    <w:p>
+      <w:r>
+        <w:br w:type="page"/>
+      </w:r>
+    </w:p>
+    <w:p>
+      <w:pPr>
+        <w:pStyle w:val="Heading2"/>
+      </w:pPr>
+      <w:bookmarkStart w:id="17" w:name="_Toc533890185"/>
+      <w:r>
+        <w:lastRenderedPageBreak/>
+        <w:t>Desired behavior</w:t>
+      </w:r>
+      <w:bookmarkEnd w:id="17"/>
+    </w:p>
+    <w:p>
+      <w:r>
+        <w:t>We want to decide on the best physical device based on a few properties shown here, we also want the user to be able to remove physical devices from the list if they don’t suit their needs. For instance, if they want 4K textures but the physical device doesn’t support it.</w:t>
+      </w:r>
+    </w:p>
+    <w:p>
+      <w:r>
+        <w:t>Checking what kind of queue families are available is also a good measure of performance. Generalist queue families are typically slower at specific operations than their specialized counterparts. In the example we for instance have 16 generalist queues and one transfer specific queue. This queue will most likely be more efficient at data transfer than the generalist queues.</w:t>
+      </w:r>
+    </w:p>
+    <w:p>
+      <w:r>
+        <w:rPr>
+          <w:noProof/>
+        </w:rPr>
+        <w:drawing>
+          <wp:inline distT="0" distB="0" distL="0" distR="0" wp14:anchorId="06617072" wp14:editId="02ABF683">
+            <wp:extent cx="2257425" cy="5776143"/>
+            <wp:effectExtent l="0" t="0" r="0" b="0"/>
+            <wp:docPr id="7" name="Picture 7"/>
+            <wp:cNvGraphicFramePr>
+              <a:graphicFrameLocks xmlns:a="http://schemas.openxmlformats.org/drawingml/2006/main" noChangeAspect="1"/>
+            </wp:cNvGraphicFramePr>
+            <a:graphic xmlns:a="http://schemas.openxmlformats.org/drawingml/2006/main">
+              <a:graphicData uri="http://schemas.openxmlformats.org/drawingml/2006/picture">
+                <pic:pic xmlns:pic="http://schemas.openxmlformats.org/drawingml/2006/picture">
+                  <pic:nvPicPr>
+                    <pic:cNvPr id="1" name=""/>
+                    <pic:cNvPicPr/>
+                  </pic:nvPicPr>
+                  <pic:blipFill>
+                    <a:blip r:embed="rId16"/>
+                    <a:stretch>
+                      <a:fillRect/>
+                    </a:stretch>
+                  </pic:blipFill>
+                  <pic:spPr>
+                    <a:xfrm>
+                      <a:off x="0" y="0"/>
+                      <a:ext cx="2259803" cy="5782227"/>
+                    </a:xfrm>
+                    <a:prstGeom prst="rect">
+                      <a:avLst/>
+                    </a:prstGeom>
+                  </pic:spPr>
+                </pic:pic>
+              </a:graphicData>
+            </a:graphic>
+          </wp:inline>
+        </w:drawing>
+      </w:r>
+    </w:p>
+    <w:p/>
     <w:sectPr>
-      <w:footerReference w:type="default" r:id="rId14"/>
+      <w:footerReference w:type="default" r:id="rId17"/>
       <w:pgSz w:w="12240" w:h="15840"/>
       <w:pgMar w:top="1440" w:right="1440" w:bottom="1440" w:left="1440" w:header="708" w:footer="708" w:gutter="0"/>
       <w:pgNumType w:start="0"/>
@@ -4598,7 +5774,7 @@
 </file>
 
 <file path=customXml/itemProps2.xml><?xml version="1.0" encoding="utf-8"?>
-<ds:datastoreItem xmlns:ds="http://schemas.openxmlformats.org/officeDocument/2006/customXml" ds:itemID="{6D89C2BD-3089-4041-AA94-7FA0BEA2F617}">
+<ds:datastoreItem xmlns:ds="http://schemas.openxmlformats.org/officeDocument/2006/customXml" ds:itemID="{893B7F99-9F07-43F8-81FB-365F0202EDA6}">
   <ds:schemaRefs>
     <ds:schemaRef ds:uri="http://schemas.openxmlformats.org/officeDocument/2006/bibliography"/>
   </ds:schemaRefs>

</xml_diff>

<commit_message>
- Added count_digits to String
- Fixed bug with default image not displaying
- Added instance rendering functions
- Added ability to get format properties from PhysicalDevice
- Log stack frames are now displayed with dynamic formatting
- Added MeshLoading diagram (WIP)
- Added ObjLoading diagram (WIP)
</commit_message>
<xml_diff>
--- a/docs/Scoring.docx
+++ b/docs/Scoring.docx
@@ -2099,19 +2099,17 @@
       <w:r>
         <w:br w:type="page"/>
       </w:r>
-      <w:bookmarkStart w:id="0" w:name="_GoBack"/>
-      <w:bookmarkEnd w:id="0"/>
     </w:p>
     <w:p>
       <w:pPr>
         <w:pStyle w:val="Heading1"/>
       </w:pPr>
-      <w:bookmarkStart w:id="1" w:name="_Toc533890169"/>
+      <w:bookmarkStart w:id="0" w:name="_Toc533890169"/>
       <w:r>
         <w:lastRenderedPageBreak/>
         <w:t>Memory type</w:t>
       </w:r>
-      <w:bookmarkEnd w:id="1"/>
+      <w:bookmarkEnd w:id="0"/>
     </w:p>
     <w:p>
       <w:r>
@@ -2189,7 +2187,7 @@
       <w:pPr>
         <w:pStyle w:val="Heading2"/>
       </w:pPr>
-      <w:bookmarkStart w:id="2" w:name="_Toc533890170"/>
+      <w:bookmarkStart w:id="1" w:name="_Toc533890170"/>
       <w:r>
         <w:t xml:space="preserve">Memory type </w:t>
       </w:r>
@@ -2199,7 +2197,7 @@
       <w:r>
         <w:t xml:space="preserve"> flags</w:t>
       </w:r>
-      <w:bookmarkEnd w:id="2"/>
+      <w:bookmarkEnd w:id="1"/>
     </w:p>
     <w:tbl>
       <w:tblPr>
@@ -2538,108 +2536,108 @@
       <w:pPr>
         <w:pStyle w:val="Heading3"/>
       </w:pPr>
-      <w:bookmarkStart w:id="3" w:name="_Toc533890171"/>
+      <w:bookmarkStart w:id="2" w:name="_Toc533890171"/>
       <w:r>
         <w:lastRenderedPageBreak/>
         <w:t>None</w:t>
       </w:r>
+      <w:bookmarkEnd w:id="2"/>
+    </w:p>
+    <w:p>
+      <w:r>
+        <w:t>We know nothing about this memory type, the safest course of action is to just ignore it.</w:t>
+      </w:r>
+    </w:p>
+    <w:p>
+      <w:pPr>
+        <w:pStyle w:val="Heading3"/>
+      </w:pPr>
+      <w:bookmarkStart w:id="3" w:name="_Toc533890172"/>
+      <w:r>
+        <w:t>Device Local</w:t>
+      </w:r>
       <w:bookmarkEnd w:id="3"/>
     </w:p>
     <w:p>
       <w:r>
-        <w:t>We know nothing about this memory type, the safest course of action is to just ignore it.</w:t>
+        <w:t>This is memory that is easily accessible by the physical device, this means that it is fast and has the highest change on cache hits, this is thusly a high priority to check.</w:t>
       </w:r>
     </w:p>
     <w:p>
       <w:pPr>
         <w:pStyle w:val="Heading3"/>
       </w:pPr>
-      <w:bookmarkStart w:id="4" w:name="_Toc533890172"/>
-      <w:r>
-        <w:t>Device Local</w:t>
+      <w:bookmarkStart w:id="4" w:name="_Toc533890173"/>
+      <w:r>
+        <w:t>Host Visible</w:t>
       </w:r>
       <w:bookmarkEnd w:id="4"/>
     </w:p>
     <w:p>
       <w:r>
-        <w:t>This is memory that is easily accessible by the physical device, this means that it is fast and has the highest change on cache hits, this is thusly a high priority to check.</w:t>
+        <w:t>The is memory that can be accessed by the physical device and the CPU. This type of memory should only be used for staging resources to more efficient memory types as it’s quite slow.</w:t>
       </w:r>
     </w:p>
     <w:p>
       <w:pPr>
         <w:pStyle w:val="Heading3"/>
       </w:pPr>
-      <w:bookmarkStart w:id="5" w:name="_Toc533890173"/>
-      <w:r>
-        <w:t>Host Visible</w:t>
+      <w:bookmarkStart w:id="5" w:name="_Toc533890174"/>
+      <w:r>
+        <w:t>Host Coherent</w:t>
       </w:r>
       <w:bookmarkEnd w:id="5"/>
     </w:p>
     <w:p>
       <w:r>
-        <w:t>The is memory that can be accessed by the physical device and the CPU. This type of memory should only be used for staging resources to more efficient memory types as it’s quite slow.</w:t>
+        <w:t>This flag is only set if the memory type is also Host Visible, this additional flag means that</w:t>
+      </w:r>
+      <w:r>
+        <w:t xml:space="preserve"> we don’t have to flush or invalidate the memory shared by the physical device and the CPU. This makes it even slower than Host Visible as the memory has to always be available to the physical device and the CPU.</w:t>
       </w:r>
     </w:p>
     <w:p>
       <w:pPr>
         <w:pStyle w:val="Heading3"/>
       </w:pPr>
-      <w:bookmarkStart w:id="6" w:name="_Toc533890174"/>
-      <w:r>
-        <w:t>Host Coherent</w:t>
+      <w:bookmarkStart w:id="6" w:name="_Toc533890175"/>
+      <w:r>
+        <w:t>Host Cached</w:t>
       </w:r>
       <w:bookmarkEnd w:id="6"/>
     </w:p>
     <w:p>
       <w:r>
-        <w:t>This flag is only set if the memory type is also Host Visible, this additional flag means that</w:t>
-      </w:r>
-      <w:r>
-        <w:t xml:space="preserve"> we don’t have to flush or invalidate the memory shared by the physical device and the CPU. This makes it even slower than Host Visible as the memory has to always be available to the physical device and the CPU.</w:t>
+        <w:t xml:space="preserve">This means the CPU caches the memory allocated with this type. CPU access to this memory is faster fast in this way but, we hardly need this as buffers will probably only be created ones. </w:t>
       </w:r>
     </w:p>
     <w:p>
       <w:pPr>
         <w:pStyle w:val="Heading3"/>
       </w:pPr>
-      <w:bookmarkStart w:id="7" w:name="_Toc533890175"/>
-      <w:r>
-        <w:t>Host Cached</w:t>
+      <w:bookmarkStart w:id="7" w:name="_Toc533890176"/>
+      <w:r>
+        <w:t>Lazily Allocated</w:t>
       </w:r>
       <w:bookmarkEnd w:id="7"/>
     </w:p>
     <w:p>
       <w:r>
-        <w:t xml:space="preserve">This means the CPU caches the memory allocated with this type. CPU access to this memory is faster fast in this way but, we hardly need this as buffers will probably only be created ones. </w:t>
+        <w:t>This means the physical device will only allocate the memory once it needs it. this can save some performance in niche environments. For instance, in tile-based rendering. If one tile encapsulates the entire surface, we don’t actually have to copy it to a new buffer we that data will never be allocated with this memory type. This will save some performance.</w:t>
       </w:r>
     </w:p>
     <w:p>
       <w:pPr>
         <w:pStyle w:val="Heading3"/>
       </w:pPr>
-      <w:bookmarkStart w:id="8" w:name="_Toc533890176"/>
-      <w:r>
-        <w:t>Lazily Allocated</w:t>
+      <w:bookmarkStart w:id="8" w:name="_Toc533890177"/>
+      <w:r>
+        <w:t>Protected</w:t>
       </w:r>
       <w:bookmarkEnd w:id="8"/>
     </w:p>
     <w:p>
       <w:r>
-        <w:t>This means the physical device will only allocate the memory once it needs it. this can save some performance in niche environments. For instance, in tile-based rendering. If one tile encapsulates the entire surface, we don’t actually have to copy it to a new buffer we that data will never be allocated with this memory type. This will save some performance.</w:t>
-      </w:r>
-    </w:p>
-    <w:p>
-      <w:pPr>
-        <w:pStyle w:val="Heading3"/>
-      </w:pPr>
-      <w:bookmarkStart w:id="9" w:name="_Toc533890177"/>
-      <w:r>
-        <w:t>Protected</w:t>
-      </w:r>
-      <w:bookmarkEnd w:id="9"/>
-    </w:p>
-    <w:p>
-      <w:r>
         <w:t>This flag doesn’t affect performance, so we can safely ignore it.</w:t>
       </w:r>
     </w:p>
@@ -2652,12 +2650,12 @@
       <w:pPr>
         <w:pStyle w:val="Heading2"/>
       </w:pPr>
-      <w:bookmarkStart w:id="10" w:name="_Toc533890178"/>
+      <w:bookmarkStart w:id="9" w:name="_Toc533890178"/>
       <w:r>
         <w:lastRenderedPageBreak/>
         <w:t>Useful properties for the algorithm</w:t>
       </w:r>
-      <w:bookmarkEnd w:id="10"/>
+      <w:bookmarkEnd w:id="9"/>
     </w:p>
     <w:p>
       <w:r>
@@ -2926,11 +2924,11 @@
       <w:pPr>
         <w:pStyle w:val="Heading2"/>
       </w:pPr>
-      <w:bookmarkStart w:id="11" w:name="_Toc533890179"/>
+      <w:bookmarkStart w:id="10" w:name="_Toc533890179"/>
       <w:r>
         <w:t>Desired execution</w:t>
       </w:r>
-      <w:bookmarkEnd w:id="11"/>
+      <w:bookmarkEnd w:id="10"/>
     </w:p>
     <w:p>
       <w:r>
@@ -3077,12 +3075,12 @@
       <w:pPr>
         <w:pStyle w:val="Heading3"/>
       </w:pPr>
-      <w:bookmarkStart w:id="12" w:name="_Toc533890180"/>
+      <w:bookmarkStart w:id="11" w:name="_Toc533890180"/>
       <w:r>
         <w:lastRenderedPageBreak/>
         <w:t>Ranking</w:t>
       </w:r>
-      <w:bookmarkEnd w:id="12"/>
+      <w:bookmarkEnd w:id="11"/>
     </w:p>
     <w:p>
       <w:pPr>
@@ -3226,7 +3224,15 @@
         <w:t xml:space="preserve">[Heap 2] </w:t>
       </w:r>
       <w:r>
-        <w:t>Host visible, host coherent, hot cached (</w:t>
+        <w:t>Host visible, host coherent, ho</w:t>
+      </w:r>
+      <w:r>
+        <w:t>s</w:t>
+      </w:r>
+      <w:bookmarkStart w:id="12" w:name="_GoBack"/>
+      <w:bookmarkEnd w:id="12"/>
+      <w:r>
+        <w:t>t cached (</w:t>
       </w:r>
       <w:r>
         <w:t>0pts</w:t>
@@ -5774,7 +5780,7 @@
 </file>
 
 <file path=customXml/itemProps2.xml><?xml version="1.0" encoding="utf-8"?>
-<ds:datastoreItem xmlns:ds="http://schemas.openxmlformats.org/officeDocument/2006/customXml" ds:itemID="{893B7F99-9F07-43F8-81FB-365F0202EDA6}">
+<ds:datastoreItem xmlns:ds="http://schemas.openxmlformats.org/officeDocument/2006/customXml" ds:itemID="{273F30A5-3695-4E15-82F1-E8FC711F9FCA}">
   <ds:schemaRefs>
     <ds:schemaRef ds:uri="http://schemas.openxmlformats.org/officeDocument/2006/bibliography"/>
   </ds:schemaRefs>

</xml_diff>

<commit_message>
- Can now get a specific bounding box from MeshCollection
- Can now get a specific node transform from Model
- Added allocation counter to PhysicalDevice
- Fixed MD2 rotation transformation issue
- Nodes are being set again in Model
- Profiler now visualizes the allocation count from physical devices
- FollowCamera now works with a starting angle (will replace this with mouse movement soon)
- Fixed issue where mouse scroll wheel would not capture or be normalized
</commit_message>
<xml_diff>
--- a/docs/Scoring.docx
+++ b/docs/Scoring.docx
@@ -1,6 +1,6 @@
 
 <file path=word/document.xml><?xml version="1.0" encoding="utf-8"?>
-<w:document xmlns:wpc="http://schemas.microsoft.com/office/word/2010/wordprocessingCanvas" xmlns:cx="http://schemas.microsoft.com/office/drawing/2014/chartex" xmlns:cx1="http://schemas.microsoft.com/office/drawing/2015/9/8/chartex" xmlns:cx2="http://schemas.microsoft.com/office/drawing/2015/10/21/chartex" xmlns:cx3="http://schemas.microsoft.com/office/drawing/2016/5/9/chartex" xmlns:cx4="http://schemas.microsoft.com/office/drawing/2016/5/10/chartex" xmlns:cx5="http://schemas.microsoft.com/office/drawing/2016/5/11/chartex" xmlns:cx6="http://schemas.microsoft.com/office/drawing/2016/5/12/chartex" xmlns:cx7="http://schemas.microsoft.com/office/drawing/2016/5/13/chartex" xmlns:cx8="http://schemas.microsoft.com/office/drawing/2016/5/14/chartex" xmlns:mc="http://schemas.openxmlformats.org/markup-compatibility/2006" xmlns:aink="http://schemas.microsoft.com/office/drawing/2016/ink" xmlns:am3d="http://schemas.microsoft.com/office/drawing/2017/model3d" xmlns:o="urn:schemas-microsoft-com:office:office" xmlns:r="http://schemas.openxmlformats.org/officeDocument/2006/relationships" xmlns:m="http://schemas.openxmlformats.org/officeDocument/2006/math" xmlns:v="urn:schemas-microsoft-com:vml" xmlns:wp14="http://schemas.microsoft.com/office/word/2010/wordprocessingDrawing" xmlns:wp="http://schemas.openxmlformats.org/drawingml/2006/wordprocessingDrawing" xmlns:w10="urn:schemas-microsoft-com:office:word" xmlns:w="http://schemas.openxmlformats.org/wordprocessingml/2006/main" xmlns:w14="http://schemas.microsoft.com/office/word/2010/wordml" xmlns:w15="http://schemas.microsoft.com/office/word/2012/wordml" xmlns:w16cid="http://schemas.microsoft.com/office/word/2016/wordml/cid" xmlns:w16se="http://schemas.microsoft.com/office/word/2015/wordml/symex" xmlns:wpg="http://schemas.microsoft.com/office/word/2010/wordprocessingGroup" xmlns:wpi="http://schemas.microsoft.com/office/word/2010/wordprocessingInk" xmlns:wne="http://schemas.microsoft.com/office/word/2006/wordml" xmlns:wps="http://schemas.microsoft.com/office/word/2010/wordprocessingShape" mc:Ignorable="w14 w15 w16se w16cid wp14">
+<w:document xmlns:wpc="http://schemas.microsoft.com/office/word/2010/wordprocessingCanvas" xmlns:cx="http://schemas.microsoft.com/office/drawing/2014/chartex" xmlns:cx1="http://schemas.microsoft.com/office/drawing/2015/9/8/chartex" xmlns:cx2="http://schemas.microsoft.com/office/drawing/2015/10/21/chartex" xmlns:cx3="http://schemas.microsoft.com/office/drawing/2016/5/9/chartex" xmlns:cx4="http://schemas.microsoft.com/office/drawing/2016/5/10/chartex" xmlns:cx5="http://schemas.microsoft.com/office/drawing/2016/5/11/chartex" xmlns:cx6="http://schemas.microsoft.com/office/drawing/2016/5/12/chartex" xmlns:cx7="http://schemas.microsoft.com/office/drawing/2016/5/13/chartex" xmlns:cx8="http://schemas.microsoft.com/office/drawing/2016/5/14/chartex" xmlns:mc="http://schemas.openxmlformats.org/markup-compatibility/2006" xmlns:aink="http://schemas.microsoft.com/office/drawing/2016/ink" xmlns:am3d="http://schemas.microsoft.com/office/drawing/2017/model3d" xmlns:o="urn:schemas-microsoft-com:office:office" xmlns:r="http://schemas.openxmlformats.org/officeDocument/2006/relationships" xmlns:m="http://schemas.openxmlformats.org/officeDocument/2006/math" xmlns:v="urn:schemas-microsoft-com:vml" xmlns:wp14="http://schemas.microsoft.com/office/word/2010/wordprocessingDrawing" xmlns:wp="http://schemas.openxmlformats.org/drawingml/2006/wordprocessingDrawing" xmlns:w10="urn:schemas-microsoft-com:office:word" xmlns:w="http://schemas.openxmlformats.org/wordprocessingml/2006/main" xmlns:w14="http://schemas.microsoft.com/office/word/2010/wordml" xmlns:w15="http://schemas.microsoft.com/office/word/2012/wordml" xmlns:w16cex="http://schemas.microsoft.com/office/word/2018/wordml/cex" xmlns:w16cid="http://schemas.microsoft.com/office/word/2016/wordml/cid" xmlns:w16="http://schemas.microsoft.com/office/word/2018/wordml" xmlns:w16se="http://schemas.microsoft.com/office/word/2015/wordml/symex" xmlns:wpg="http://schemas.microsoft.com/office/word/2010/wordprocessingGroup" xmlns:wpi="http://schemas.microsoft.com/office/word/2010/wordprocessingInk" xmlns:wne="http://schemas.microsoft.com/office/word/2006/wordml" xmlns:wps="http://schemas.microsoft.com/office/word/2010/wordprocessingShape" mc:Ignorable="w14 w15 w16se w16cid w16 w16cex wp14">
   <w:body>
     <w:sdt>
       <w:sdtPr>
@@ -3229,8 +3229,6 @@
       <w:r>
         <w:t>s</w:t>
       </w:r>
-      <w:bookmarkStart w:id="12" w:name="_GoBack"/>
-      <w:bookmarkEnd w:id="12"/>
       <w:r>
         <w:t>t cached (</w:t>
       </w:r>
@@ -3343,33 +3341,33 @@
       <w:pPr>
         <w:pStyle w:val="Heading1"/>
       </w:pPr>
-      <w:bookmarkStart w:id="13" w:name="_Toc533890181"/>
+      <w:bookmarkStart w:id="12" w:name="_Toc533890181"/>
       <w:r>
         <w:lastRenderedPageBreak/>
         <w:t>Physical devices</w:t>
       </w:r>
+      <w:bookmarkEnd w:id="12"/>
+    </w:p>
+    <w:p>
+      <w:r>
+        <w:t xml:space="preserve">All of our performance intensive command will be running on a Vulkan capable physical device, picking the right one for the job is thusly highly important. </w:t>
+      </w:r>
+      <w:r>
+        <w:t xml:space="preserve">Multiple physical devices can be available one a </w:t>
+      </w:r>
+      <w:r>
+        <w:t xml:space="preserve">computer and they can very widely in performance and capabilities. </w:t>
+      </w:r>
+    </w:p>
+    <w:p>
+      <w:pPr>
+        <w:pStyle w:val="Heading2"/>
+      </w:pPr>
+      <w:bookmarkStart w:id="13" w:name="_Toc533890182"/>
+      <w:r>
+        <w:t>Types</w:t>
+      </w:r>
       <w:bookmarkEnd w:id="13"/>
-    </w:p>
-    <w:p>
-      <w:r>
-        <w:t xml:space="preserve">All of our performance intensive command will be running on a Vulkan capable physical device, picking the right one for the job is thusly highly important. </w:t>
-      </w:r>
-      <w:r>
-        <w:t xml:space="preserve">Multiple physical devices can be available one a </w:t>
-      </w:r>
-      <w:r>
-        <w:t xml:space="preserve">computer and they can very widely in performance and capabilities. </w:t>
-      </w:r>
-    </w:p>
-    <w:p>
-      <w:pPr>
-        <w:pStyle w:val="Heading2"/>
-      </w:pPr>
-      <w:bookmarkStart w:id="14" w:name="_Toc533890182"/>
-      <w:r>
-        <w:t>Types</w:t>
-      </w:r>
-      <w:bookmarkEnd w:id="14"/>
     </w:p>
     <w:tbl>
       <w:tblPr>
@@ -3625,29 +3623,29 @@
       <w:pPr>
         <w:pStyle w:val="Heading2"/>
       </w:pPr>
-      <w:bookmarkStart w:id="15" w:name="_Toc533890183"/>
+      <w:bookmarkStart w:id="14" w:name="_Toc533890183"/>
       <w:r>
         <w:t>Features and limits</w:t>
       </w:r>
+      <w:bookmarkEnd w:id="14"/>
+    </w:p>
+    <w:p>
+      <w:r>
+        <w:t>All physical devices show their features and limits to the host. This means we can eliminate some physical devices by their properties. If we for instance need the physical device to present to a surface. Actually checking for the best GPU this way is however very time consuming and game specific as there are many properties to consider.</w:t>
+      </w:r>
+    </w:p>
+    <w:p>
+      <w:pPr>
+        <w:pStyle w:val="Heading2"/>
+      </w:pPr>
+      <w:bookmarkStart w:id="15" w:name="_Toc533890184"/>
+      <w:r>
+        <w:t>Queue</w:t>
+      </w:r>
+      <w:r>
+        <w:t xml:space="preserve"> families</w:t>
+      </w:r>
       <w:bookmarkEnd w:id="15"/>
-    </w:p>
-    <w:p>
-      <w:r>
-        <w:t>All physical devices show their features and limits to the host. This means we can eliminate some physical devices by their properties. If we for instance need the physical device to present to a surface. Actually checking for the best GPU this way is however very time consuming and game specific as there are many properties to consider.</w:t>
-      </w:r>
-    </w:p>
-    <w:p>
-      <w:pPr>
-        <w:pStyle w:val="Heading2"/>
-      </w:pPr>
-      <w:bookmarkStart w:id="16" w:name="_Toc533890184"/>
-      <w:r>
-        <w:t>Queue</w:t>
-      </w:r>
-      <w:r>
-        <w:t xml:space="preserve"> families</w:t>
-      </w:r>
-      <w:bookmarkEnd w:id="16"/>
     </w:p>
     <w:p>
       <w:r>
@@ -4049,12 +4047,12 @@
       <w:pPr>
         <w:pStyle w:val="Heading2"/>
       </w:pPr>
-      <w:bookmarkStart w:id="17" w:name="_Toc533890185"/>
+      <w:bookmarkStart w:id="16" w:name="_Toc533890185"/>
       <w:r>
         <w:lastRenderedPageBreak/>
         <w:t>Desired behavior</w:t>
       </w:r>
-      <w:bookmarkEnd w:id="17"/>
+      <w:bookmarkEnd w:id="16"/>
     </w:p>
     <w:p>
       <w:r>
@@ -4108,7 +4106,6 @@
         </w:drawing>
       </w:r>
     </w:p>
-    <w:p/>
     <w:sectPr>
       <w:footerReference w:type="default" r:id="rId17"/>
       <w:pgSz w:w="12240" w:h="15840"/>
@@ -4123,7 +4120,7 @@
 </file>
 
 <file path=word/endnotes.xml><?xml version="1.0" encoding="utf-8"?>
-<w:endnotes xmlns:wpc="http://schemas.microsoft.com/office/word/2010/wordprocessingCanvas" xmlns:cx="http://schemas.microsoft.com/office/drawing/2014/chartex" xmlns:cx1="http://schemas.microsoft.com/office/drawing/2015/9/8/chartex" xmlns:cx2="http://schemas.microsoft.com/office/drawing/2015/10/21/chartex" xmlns:cx3="http://schemas.microsoft.com/office/drawing/2016/5/9/chartex" xmlns:cx4="http://schemas.microsoft.com/office/drawing/2016/5/10/chartex" xmlns:cx5="http://schemas.microsoft.com/office/drawing/2016/5/11/chartex" xmlns:cx6="http://schemas.microsoft.com/office/drawing/2016/5/12/chartex" xmlns:cx7="http://schemas.microsoft.com/office/drawing/2016/5/13/chartex" xmlns:cx8="http://schemas.microsoft.com/office/drawing/2016/5/14/chartex" xmlns:mc="http://schemas.openxmlformats.org/markup-compatibility/2006" xmlns:aink="http://schemas.microsoft.com/office/drawing/2016/ink" xmlns:am3d="http://schemas.microsoft.com/office/drawing/2017/model3d" xmlns:o="urn:schemas-microsoft-com:office:office" xmlns:r="http://schemas.openxmlformats.org/officeDocument/2006/relationships" xmlns:m="http://schemas.openxmlformats.org/officeDocument/2006/math" xmlns:v="urn:schemas-microsoft-com:vml" xmlns:wp14="http://schemas.microsoft.com/office/word/2010/wordprocessingDrawing" xmlns:wp="http://schemas.openxmlformats.org/drawingml/2006/wordprocessingDrawing" xmlns:w10="urn:schemas-microsoft-com:office:word" xmlns:w="http://schemas.openxmlformats.org/wordprocessingml/2006/main" xmlns:w14="http://schemas.microsoft.com/office/word/2010/wordml" xmlns:w15="http://schemas.microsoft.com/office/word/2012/wordml" xmlns:w16cid="http://schemas.microsoft.com/office/word/2016/wordml/cid" xmlns:w16se="http://schemas.microsoft.com/office/word/2015/wordml/symex" xmlns:wpg="http://schemas.microsoft.com/office/word/2010/wordprocessingGroup" xmlns:wpi="http://schemas.microsoft.com/office/word/2010/wordprocessingInk" xmlns:wne="http://schemas.microsoft.com/office/word/2006/wordml" xmlns:wps="http://schemas.microsoft.com/office/word/2010/wordprocessingShape" mc:Ignorable="w14 w15 w16se w16cid wp14">
+<w:endnotes xmlns:wpc="http://schemas.microsoft.com/office/word/2010/wordprocessingCanvas" xmlns:cx="http://schemas.microsoft.com/office/drawing/2014/chartex" xmlns:cx1="http://schemas.microsoft.com/office/drawing/2015/9/8/chartex" xmlns:cx2="http://schemas.microsoft.com/office/drawing/2015/10/21/chartex" xmlns:cx3="http://schemas.microsoft.com/office/drawing/2016/5/9/chartex" xmlns:cx4="http://schemas.microsoft.com/office/drawing/2016/5/10/chartex" xmlns:cx5="http://schemas.microsoft.com/office/drawing/2016/5/11/chartex" xmlns:cx6="http://schemas.microsoft.com/office/drawing/2016/5/12/chartex" xmlns:cx7="http://schemas.microsoft.com/office/drawing/2016/5/13/chartex" xmlns:cx8="http://schemas.microsoft.com/office/drawing/2016/5/14/chartex" xmlns:mc="http://schemas.openxmlformats.org/markup-compatibility/2006" xmlns:aink="http://schemas.microsoft.com/office/drawing/2016/ink" xmlns:am3d="http://schemas.microsoft.com/office/drawing/2017/model3d" xmlns:o="urn:schemas-microsoft-com:office:office" xmlns:r="http://schemas.openxmlformats.org/officeDocument/2006/relationships" xmlns:m="http://schemas.openxmlformats.org/officeDocument/2006/math" xmlns:v="urn:schemas-microsoft-com:vml" xmlns:wp14="http://schemas.microsoft.com/office/word/2010/wordprocessingDrawing" xmlns:wp="http://schemas.openxmlformats.org/drawingml/2006/wordprocessingDrawing" xmlns:w10="urn:schemas-microsoft-com:office:word" xmlns:w="http://schemas.openxmlformats.org/wordprocessingml/2006/main" xmlns:w14="http://schemas.microsoft.com/office/word/2010/wordml" xmlns:w15="http://schemas.microsoft.com/office/word/2012/wordml" xmlns:w16cex="http://schemas.microsoft.com/office/word/2018/wordml/cex" xmlns:w16cid="http://schemas.microsoft.com/office/word/2016/wordml/cid" xmlns:w16="http://schemas.microsoft.com/office/word/2018/wordml" xmlns:w16se="http://schemas.microsoft.com/office/word/2015/wordml/symex" xmlns:wpg="http://schemas.microsoft.com/office/word/2010/wordprocessingGroup" xmlns:wpi="http://schemas.microsoft.com/office/word/2010/wordprocessingInk" xmlns:wne="http://schemas.microsoft.com/office/word/2006/wordml" xmlns:wps="http://schemas.microsoft.com/office/word/2010/wordprocessingShape" mc:Ignorable="w14 w15 w16se w16cid w16 w16cex wp14">
   <w:endnote w:type="separator" w:id="-1">
     <w:p>
       <w:pPr>
@@ -4148,7 +4145,7 @@
 </file>
 
 <file path=word/footer1.xml><?xml version="1.0" encoding="utf-8"?>
-<w:ftr xmlns:wpc="http://schemas.microsoft.com/office/word/2010/wordprocessingCanvas" xmlns:cx="http://schemas.microsoft.com/office/drawing/2014/chartex" xmlns:cx1="http://schemas.microsoft.com/office/drawing/2015/9/8/chartex" xmlns:cx2="http://schemas.microsoft.com/office/drawing/2015/10/21/chartex" xmlns:cx3="http://schemas.microsoft.com/office/drawing/2016/5/9/chartex" xmlns:cx4="http://schemas.microsoft.com/office/drawing/2016/5/10/chartex" xmlns:cx5="http://schemas.microsoft.com/office/drawing/2016/5/11/chartex" xmlns:cx6="http://schemas.microsoft.com/office/drawing/2016/5/12/chartex" xmlns:cx7="http://schemas.microsoft.com/office/drawing/2016/5/13/chartex" xmlns:cx8="http://schemas.microsoft.com/office/drawing/2016/5/14/chartex" xmlns:mc="http://schemas.openxmlformats.org/markup-compatibility/2006" xmlns:aink="http://schemas.microsoft.com/office/drawing/2016/ink" xmlns:am3d="http://schemas.microsoft.com/office/drawing/2017/model3d" xmlns:o="urn:schemas-microsoft-com:office:office" xmlns:r="http://schemas.openxmlformats.org/officeDocument/2006/relationships" xmlns:m="http://schemas.openxmlformats.org/officeDocument/2006/math" xmlns:v="urn:schemas-microsoft-com:vml" xmlns:wp14="http://schemas.microsoft.com/office/word/2010/wordprocessingDrawing" xmlns:wp="http://schemas.openxmlformats.org/drawingml/2006/wordprocessingDrawing" xmlns:w10="urn:schemas-microsoft-com:office:word" xmlns:w="http://schemas.openxmlformats.org/wordprocessingml/2006/main" xmlns:w14="http://schemas.microsoft.com/office/word/2010/wordml" xmlns:w15="http://schemas.microsoft.com/office/word/2012/wordml" xmlns:w16cid="http://schemas.microsoft.com/office/word/2016/wordml/cid" xmlns:w16se="http://schemas.microsoft.com/office/word/2015/wordml/symex" xmlns:wpg="http://schemas.microsoft.com/office/word/2010/wordprocessingGroup" xmlns:wpi="http://schemas.microsoft.com/office/word/2010/wordprocessingInk" xmlns:wne="http://schemas.microsoft.com/office/word/2006/wordml" xmlns:wps="http://schemas.microsoft.com/office/word/2010/wordprocessingShape" mc:Ignorable="w14 w15 w16se w16cid wp14">
+<w:ftr xmlns:wpc="http://schemas.microsoft.com/office/word/2010/wordprocessingCanvas" xmlns:cx="http://schemas.microsoft.com/office/drawing/2014/chartex" xmlns:cx1="http://schemas.microsoft.com/office/drawing/2015/9/8/chartex" xmlns:cx2="http://schemas.microsoft.com/office/drawing/2015/10/21/chartex" xmlns:cx3="http://schemas.microsoft.com/office/drawing/2016/5/9/chartex" xmlns:cx4="http://schemas.microsoft.com/office/drawing/2016/5/10/chartex" xmlns:cx5="http://schemas.microsoft.com/office/drawing/2016/5/11/chartex" xmlns:cx6="http://schemas.microsoft.com/office/drawing/2016/5/12/chartex" xmlns:cx7="http://schemas.microsoft.com/office/drawing/2016/5/13/chartex" xmlns:cx8="http://schemas.microsoft.com/office/drawing/2016/5/14/chartex" xmlns:mc="http://schemas.openxmlformats.org/markup-compatibility/2006" xmlns:aink="http://schemas.microsoft.com/office/drawing/2016/ink" xmlns:am3d="http://schemas.microsoft.com/office/drawing/2017/model3d" xmlns:o="urn:schemas-microsoft-com:office:office" xmlns:r="http://schemas.openxmlformats.org/officeDocument/2006/relationships" xmlns:m="http://schemas.openxmlformats.org/officeDocument/2006/math" xmlns:v="urn:schemas-microsoft-com:vml" xmlns:wp14="http://schemas.microsoft.com/office/word/2010/wordprocessingDrawing" xmlns:wp="http://schemas.openxmlformats.org/drawingml/2006/wordprocessingDrawing" xmlns:w10="urn:schemas-microsoft-com:office:word" xmlns:w="http://schemas.openxmlformats.org/wordprocessingml/2006/main" xmlns:w14="http://schemas.microsoft.com/office/word/2010/wordml" xmlns:w15="http://schemas.microsoft.com/office/word/2012/wordml" xmlns:w16cex="http://schemas.microsoft.com/office/word/2018/wordml/cex" xmlns:w16cid="http://schemas.microsoft.com/office/word/2016/wordml/cid" xmlns:w16="http://schemas.microsoft.com/office/word/2018/wordml" xmlns:w16se="http://schemas.microsoft.com/office/word/2015/wordml/symex" xmlns:wpg="http://schemas.microsoft.com/office/word/2010/wordprocessingGroup" xmlns:wpi="http://schemas.microsoft.com/office/word/2010/wordprocessingInk" xmlns:wne="http://schemas.microsoft.com/office/word/2006/wordml" xmlns:wps="http://schemas.microsoft.com/office/word/2010/wordprocessingShape" mc:Ignorable="w14 w15 w16se w16cid w16 w16cex wp14">
   <w:sdt>
     <w:sdtPr>
       <w:id w:val="126130021"/>
@@ -4201,7 +4198,7 @@
 </file>
 
 <file path=word/footnotes.xml><?xml version="1.0" encoding="utf-8"?>
-<w:footnotes xmlns:wpc="http://schemas.microsoft.com/office/word/2010/wordprocessingCanvas" xmlns:cx="http://schemas.microsoft.com/office/drawing/2014/chartex" xmlns:cx1="http://schemas.microsoft.com/office/drawing/2015/9/8/chartex" xmlns:cx2="http://schemas.microsoft.com/office/drawing/2015/10/21/chartex" xmlns:cx3="http://schemas.microsoft.com/office/drawing/2016/5/9/chartex" xmlns:cx4="http://schemas.microsoft.com/office/drawing/2016/5/10/chartex" xmlns:cx5="http://schemas.microsoft.com/office/drawing/2016/5/11/chartex" xmlns:cx6="http://schemas.microsoft.com/office/drawing/2016/5/12/chartex" xmlns:cx7="http://schemas.microsoft.com/office/drawing/2016/5/13/chartex" xmlns:cx8="http://schemas.microsoft.com/office/drawing/2016/5/14/chartex" xmlns:mc="http://schemas.openxmlformats.org/markup-compatibility/2006" xmlns:aink="http://schemas.microsoft.com/office/drawing/2016/ink" xmlns:am3d="http://schemas.microsoft.com/office/drawing/2017/model3d" xmlns:o="urn:schemas-microsoft-com:office:office" xmlns:r="http://schemas.openxmlformats.org/officeDocument/2006/relationships" xmlns:m="http://schemas.openxmlformats.org/officeDocument/2006/math" xmlns:v="urn:schemas-microsoft-com:vml" xmlns:wp14="http://schemas.microsoft.com/office/word/2010/wordprocessingDrawing" xmlns:wp="http://schemas.openxmlformats.org/drawingml/2006/wordprocessingDrawing" xmlns:w10="urn:schemas-microsoft-com:office:word" xmlns:w="http://schemas.openxmlformats.org/wordprocessingml/2006/main" xmlns:w14="http://schemas.microsoft.com/office/word/2010/wordml" xmlns:w15="http://schemas.microsoft.com/office/word/2012/wordml" xmlns:w16cid="http://schemas.microsoft.com/office/word/2016/wordml/cid" xmlns:w16se="http://schemas.microsoft.com/office/word/2015/wordml/symex" xmlns:wpg="http://schemas.microsoft.com/office/word/2010/wordprocessingGroup" xmlns:wpi="http://schemas.microsoft.com/office/word/2010/wordprocessingInk" xmlns:wne="http://schemas.microsoft.com/office/word/2006/wordml" xmlns:wps="http://schemas.microsoft.com/office/word/2010/wordprocessingShape" mc:Ignorable="w14 w15 w16se w16cid wp14">
+<w:footnotes xmlns:wpc="http://schemas.microsoft.com/office/word/2010/wordprocessingCanvas" xmlns:cx="http://schemas.microsoft.com/office/drawing/2014/chartex" xmlns:cx1="http://schemas.microsoft.com/office/drawing/2015/9/8/chartex" xmlns:cx2="http://schemas.microsoft.com/office/drawing/2015/10/21/chartex" xmlns:cx3="http://schemas.microsoft.com/office/drawing/2016/5/9/chartex" xmlns:cx4="http://schemas.microsoft.com/office/drawing/2016/5/10/chartex" xmlns:cx5="http://schemas.microsoft.com/office/drawing/2016/5/11/chartex" xmlns:cx6="http://schemas.microsoft.com/office/drawing/2016/5/12/chartex" xmlns:cx7="http://schemas.microsoft.com/office/drawing/2016/5/13/chartex" xmlns:cx8="http://schemas.microsoft.com/office/drawing/2016/5/14/chartex" xmlns:mc="http://schemas.openxmlformats.org/markup-compatibility/2006" xmlns:aink="http://schemas.microsoft.com/office/drawing/2016/ink" xmlns:am3d="http://schemas.microsoft.com/office/drawing/2017/model3d" xmlns:o="urn:schemas-microsoft-com:office:office" xmlns:r="http://schemas.openxmlformats.org/officeDocument/2006/relationships" xmlns:m="http://schemas.openxmlformats.org/officeDocument/2006/math" xmlns:v="urn:schemas-microsoft-com:vml" xmlns:wp14="http://schemas.microsoft.com/office/word/2010/wordprocessingDrawing" xmlns:wp="http://schemas.openxmlformats.org/drawingml/2006/wordprocessingDrawing" xmlns:w10="urn:schemas-microsoft-com:office:word" xmlns:w="http://schemas.openxmlformats.org/wordprocessingml/2006/main" xmlns:w14="http://schemas.microsoft.com/office/word/2010/wordml" xmlns:w15="http://schemas.microsoft.com/office/word/2012/wordml" xmlns:w16cex="http://schemas.microsoft.com/office/word/2018/wordml/cex" xmlns:w16cid="http://schemas.microsoft.com/office/word/2016/wordml/cid" xmlns:w16="http://schemas.microsoft.com/office/word/2018/wordml" xmlns:w16se="http://schemas.microsoft.com/office/word/2015/wordml/symex" xmlns:wpg="http://schemas.microsoft.com/office/word/2010/wordprocessingGroup" xmlns:wpi="http://schemas.microsoft.com/office/word/2010/wordprocessingInk" xmlns:wne="http://schemas.microsoft.com/office/word/2006/wordml" xmlns:wps="http://schemas.microsoft.com/office/word/2010/wordprocessingShape" mc:Ignorable="w14 w15 w16se w16cid w16 w16cex wp14">
   <w:footnote w:type="separator" w:id="-1">
     <w:p>
       <w:pPr>
@@ -4226,7 +4223,7 @@
 </file>
 
 <file path=word/numbering.xml><?xml version="1.0" encoding="utf-8"?>
-<w:numbering xmlns:wpc="http://schemas.microsoft.com/office/word/2010/wordprocessingCanvas" xmlns:cx="http://schemas.microsoft.com/office/drawing/2014/chartex" xmlns:cx1="http://schemas.microsoft.com/office/drawing/2015/9/8/chartex" xmlns:cx2="http://schemas.microsoft.com/office/drawing/2015/10/21/chartex" xmlns:cx3="http://schemas.microsoft.com/office/drawing/2016/5/9/chartex" xmlns:cx4="http://schemas.microsoft.com/office/drawing/2016/5/10/chartex" xmlns:cx5="http://schemas.microsoft.com/office/drawing/2016/5/11/chartex" xmlns:cx6="http://schemas.microsoft.com/office/drawing/2016/5/12/chartex" xmlns:cx7="http://schemas.microsoft.com/office/drawing/2016/5/13/chartex" xmlns:cx8="http://schemas.microsoft.com/office/drawing/2016/5/14/chartex" xmlns:mc="http://schemas.openxmlformats.org/markup-compatibility/2006" xmlns:aink="http://schemas.microsoft.com/office/drawing/2016/ink" xmlns:am3d="http://schemas.microsoft.com/office/drawing/2017/model3d" xmlns:o="urn:schemas-microsoft-com:office:office" xmlns:r="http://schemas.openxmlformats.org/officeDocument/2006/relationships" xmlns:m="http://schemas.openxmlformats.org/officeDocument/2006/math" xmlns:v="urn:schemas-microsoft-com:vml" xmlns:wp14="http://schemas.microsoft.com/office/word/2010/wordprocessingDrawing" xmlns:wp="http://schemas.openxmlformats.org/drawingml/2006/wordprocessingDrawing" xmlns:w10="urn:schemas-microsoft-com:office:word" xmlns:w="http://schemas.openxmlformats.org/wordprocessingml/2006/main" xmlns:w14="http://schemas.microsoft.com/office/word/2010/wordml" xmlns:w15="http://schemas.microsoft.com/office/word/2012/wordml" xmlns:w16cid="http://schemas.microsoft.com/office/word/2016/wordml/cid" xmlns:w16se="http://schemas.microsoft.com/office/word/2015/wordml/symex" xmlns:wpg="http://schemas.microsoft.com/office/word/2010/wordprocessingGroup" xmlns:wpi="http://schemas.microsoft.com/office/word/2010/wordprocessingInk" xmlns:wne="http://schemas.microsoft.com/office/word/2006/wordml" xmlns:wps="http://schemas.microsoft.com/office/word/2010/wordprocessingShape" mc:Ignorable="w14 w15 w16se w16cid wp14">
+<w:numbering xmlns:wpc="http://schemas.microsoft.com/office/word/2010/wordprocessingCanvas" xmlns:cx="http://schemas.microsoft.com/office/drawing/2014/chartex" xmlns:cx1="http://schemas.microsoft.com/office/drawing/2015/9/8/chartex" xmlns:cx2="http://schemas.microsoft.com/office/drawing/2015/10/21/chartex" xmlns:cx3="http://schemas.microsoft.com/office/drawing/2016/5/9/chartex" xmlns:cx4="http://schemas.microsoft.com/office/drawing/2016/5/10/chartex" xmlns:cx5="http://schemas.microsoft.com/office/drawing/2016/5/11/chartex" xmlns:cx6="http://schemas.microsoft.com/office/drawing/2016/5/12/chartex" xmlns:cx7="http://schemas.microsoft.com/office/drawing/2016/5/13/chartex" xmlns:cx8="http://schemas.microsoft.com/office/drawing/2016/5/14/chartex" xmlns:mc="http://schemas.openxmlformats.org/markup-compatibility/2006" xmlns:aink="http://schemas.microsoft.com/office/drawing/2016/ink" xmlns:am3d="http://schemas.microsoft.com/office/drawing/2017/model3d" xmlns:o="urn:schemas-microsoft-com:office:office" xmlns:r="http://schemas.openxmlformats.org/officeDocument/2006/relationships" xmlns:m="http://schemas.openxmlformats.org/officeDocument/2006/math" xmlns:v="urn:schemas-microsoft-com:vml" xmlns:wp14="http://schemas.microsoft.com/office/word/2010/wordprocessingDrawing" xmlns:wp="http://schemas.openxmlformats.org/drawingml/2006/wordprocessingDrawing" xmlns:w10="urn:schemas-microsoft-com:office:word" xmlns:w="http://schemas.openxmlformats.org/wordprocessingml/2006/main" xmlns:w14="http://schemas.microsoft.com/office/word/2010/wordml" xmlns:w15="http://schemas.microsoft.com/office/word/2012/wordml" xmlns:w16cex="http://schemas.microsoft.com/office/word/2018/wordml/cex" xmlns:w16cid="http://schemas.microsoft.com/office/word/2016/wordml/cid" xmlns:w16="http://schemas.microsoft.com/office/word/2018/wordml" xmlns:w16se="http://schemas.microsoft.com/office/word/2015/wordml/symex" xmlns:wpg="http://schemas.microsoft.com/office/word/2010/wordprocessingGroup" xmlns:wpi="http://schemas.microsoft.com/office/word/2010/wordprocessingInk" xmlns:wne="http://schemas.microsoft.com/office/word/2006/wordml" xmlns:wps="http://schemas.microsoft.com/office/word/2010/wordprocessingShape" mc:Ignorable="w14 w15 w16se w16cid w16 w16cex wp14">
   <w:abstractNum w:abstractNumId="0" w15:restartNumberingAfterBreak="0">
     <w:nsid w:val="30B54D24"/>
     <w:multiLevelType w:val="hybridMultilevel"/>
@@ -4576,7 +4573,7 @@
 </file>
 
 <file path=word/styles.xml><?xml version="1.0" encoding="utf-8"?>
-<w:styles xmlns:mc="http://schemas.openxmlformats.org/markup-compatibility/2006" xmlns:r="http://schemas.openxmlformats.org/officeDocument/2006/relationships" xmlns:w="http://schemas.openxmlformats.org/wordprocessingml/2006/main" xmlns:w14="http://schemas.microsoft.com/office/word/2010/wordml" xmlns:w15="http://schemas.microsoft.com/office/word/2012/wordml" xmlns:w16cid="http://schemas.microsoft.com/office/word/2016/wordml/cid" xmlns:w16se="http://schemas.microsoft.com/office/word/2015/wordml/symex" mc:Ignorable="w14 w15 w16se w16cid">
+<w:styles xmlns:mc="http://schemas.openxmlformats.org/markup-compatibility/2006" xmlns:r="http://schemas.openxmlformats.org/officeDocument/2006/relationships" xmlns:w="http://schemas.openxmlformats.org/wordprocessingml/2006/main" xmlns:w14="http://schemas.microsoft.com/office/word/2010/wordml" xmlns:w15="http://schemas.microsoft.com/office/word/2012/wordml" xmlns:w16cex="http://schemas.microsoft.com/office/word/2018/wordml/cex" xmlns:w16cid="http://schemas.microsoft.com/office/word/2016/wordml/cid" xmlns:w16="http://schemas.microsoft.com/office/word/2018/wordml" xmlns:w16se="http://schemas.microsoft.com/office/word/2015/wordml/symex" mc:Ignorable="w14 w15 w16se w16cid w16 w16cex">
   <w:docDefaults>
     <w:rPrDefault>
       <w:rPr>
@@ -4592,7 +4589,7 @@
       </w:pPr>
     </w:pPrDefault>
   </w:docDefaults>
-  <w:latentStyles w:defLockedState="0" w:defUIPriority="99" w:defSemiHidden="0" w:defUnhideWhenUsed="0" w:defQFormat="0" w:count="375">
+  <w:latentStyles w:defLockedState="0" w:defUIPriority="99" w:defSemiHidden="0" w:defUnhideWhenUsed="0" w:defQFormat="0" w:count="376">
     <w:lsdException w:name="Normal" w:uiPriority="0" w:qFormat="1"/>
     <w:lsdException w:name="heading 1" w:uiPriority="9" w:qFormat="1"/>
     <w:lsdException w:name="heading 2" w:semiHidden="1" w:uiPriority="9" w:unhideWhenUsed="1" w:qFormat="1"/>
@@ -4698,7 +4695,6 @@
     <w:lsdException w:name="HTML Sample" w:semiHidden="1" w:unhideWhenUsed="1"/>
     <w:lsdException w:name="HTML Typewriter" w:semiHidden="1" w:unhideWhenUsed="1"/>
     <w:lsdException w:name="HTML Variable" w:semiHidden="1" w:unhideWhenUsed="1"/>
-    <w:lsdException w:name="Normal Table" w:semiHidden="1" w:unhideWhenUsed="1"/>
     <w:lsdException w:name="annotation subject" w:semiHidden="1" w:unhideWhenUsed="1"/>
     <w:lsdException w:name="No List" w:semiHidden="1" w:unhideWhenUsed="1"/>
     <w:lsdException w:name="Outline List 1" w:semiHidden="1" w:unhideWhenUsed="1"/>
@@ -4745,10 +4741,8 @@
     <w:lsdException w:name="Table Subtle 2" w:semiHidden="1" w:unhideWhenUsed="1"/>
     <w:lsdException w:name="Table Web 1" w:semiHidden="1" w:unhideWhenUsed="1"/>
     <w:lsdException w:name="Table Web 2" w:semiHidden="1" w:unhideWhenUsed="1"/>
-    <w:lsdException w:name="Table Web 3" w:semiHidden="1" w:unhideWhenUsed="1"/>
     <w:lsdException w:name="Balloon Text" w:semiHidden="1" w:unhideWhenUsed="1"/>
     <w:lsdException w:name="Table Grid" w:uiPriority="59"/>
-    <w:lsdException w:name="Table Theme" w:semiHidden="1" w:unhideWhenUsed="1"/>
     <w:lsdException w:name="Placeholder Text" w:semiHidden="1"/>
     <w:lsdException w:name="No Spacing" w:uiPriority="1" w:qFormat="1"/>
     <w:lsdException w:name="Light Shading" w:uiPriority="60"/>
@@ -4968,6 +4962,7 @@
     <w:lsdException w:name="Smart Hyperlink" w:semiHidden="1" w:unhideWhenUsed="1"/>
     <w:lsdException w:name="Hashtag" w:semiHidden="1" w:unhideWhenUsed="1"/>
     <w:lsdException w:name="Unresolved Mention" w:semiHidden="1" w:unhideWhenUsed="1"/>
+    <w:lsdException w:name="Smart Link" w:semiHidden="1" w:unhideWhenUsed="1"/>
   </w:latentStyles>
   <w:style w:type="paragraph" w:default="1" w:styleId="Normal">
     <w:name w:val="Normal"/>
@@ -5780,7 +5775,7 @@
 </file>
 
 <file path=customXml/itemProps2.xml><?xml version="1.0" encoding="utf-8"?>
-<ds:datastoreItem xmlns:ds="http://schemas.openxmlformats.org/officeDocument/2006/customXml" ds:itemID="{273F30A5-3695-4E15-82F1-E8FC711F9FCA}">
+<ds:datastoreItem xmlns:ds="http://schemas.openxmlformats.org/officeDocument/2006/customXml" ds:itemID="{9230CF97-57D3-4EF7-9FE4-3FDBBC16D019}">
   <ds:schemaRefs>
     <ds:schemaRef ds:uri="http://schemas.openxmlformats.org/officeDocument/2006/bibliography"/>
   </ds:schemaRefs>

</xml_diff>